<commit_message>
Atualização da Doc e Planilha de Requisitos
</commit_message>
<xml_diff>
--- a/Documentação/Documentação_BeStrong.docx
+++ b/Documentação/Documentação_BeStrong.docx
@@ -1017,55 +1017,7 @@
           <w:sz w:val="20"/>
           <w:szCs w:val="20"/>
         </w:rPr>
-        <w:t>O</w:t>
-      </w:r>
-      <w:r>
-        <w:rPr>
-          <w:rFonts w:ascii="Arial" w:hAnsi="Arial" w:cs="Arial"/>
-          <w:sz w:val="20"/>
-          <w:szCs w:val="20"/>
-        </w:rPr>
-        <w:t xml:space="preserve"> norte-americano </w:t>
-      </w:r>
-      <w:r>
-        <w:rPr>
-          <w:rFonts w:ascii="Arial" w:hAnsi="Arial" w:cs="Arial"/>
-          <w:sz w:val="20"/>
-          <w:szCs w:val="20"/>
-        </w:rPr>
-        <w:t xml:space="preserve">Ronnie </w:t>
-      </w:r>
-      <w:r>
-        <w:rPr>
-          <w:rFonts w:ascii="Arial" w:hAnsi="Arial" w:cs="Arial"/>
-          <w:sz w:val="20"/>
-          <w:szCs w:val="20"/>
-        </w:rPr>
-        <w:t xml:space="preserve">Coleman </w:t>
-      </w:r>
-      <w:r>
-        <w:rPr>
-          <w:rFonts w:ascii="Arial" w:hAnsi="Arial" w:cs="Arial"/>
-          <w:sz w:val="20"/>
-          <w:szCs w:val="20"/>
-        </w:rPr>
-        <w:t xml:space="preserve">também é um dos grandes nomes das competições </w:t>
-      </w:r>
-      <w:r>
-        <w:rPr>
-          <w:rFonts w:ascii="Arial" w:hAnsi="Arial" w:cs="Arial"/>
-          <w:sz w:val="20"/>
-          <w:szCs w:val="20"/>
-        </w:rPr>
-        <w:t>tem no seu currículo nada mais, nada menos que oito vitórias consecutivas no MR. Olympia, entre 1998 e 2005</w:t>
-      </w:r>
-      <w:r>
-        <w:rPr>
-          <w:rFonts w:ascii="Arial" w:hAnsi="Arial" w:cs="Arial"/>
-          <w:sz w:val="20"/>
-          <w:szCs w:val="20"/>
-        </w:rPr>
-        <w:t>.</w:t>
+        <w:t>O norte-americano Ronnie Coleman também é um dos grandes nomes das competições tem no seu currículo nada mais, nada menos que oito vitórias consecutivas no MR. Olympia, entre 1998 e 2005.</w:t>
       </w:r>
     </w:p>
     <w:p>
@@ -1481,6 +1433,22 @@
         </w:rPr>
         <w:t xml:space="preserve">desde muito cedo ele tinha interesse em ser professor na área e ajudar outras pessoas com seu conhecimento, hoje ele faz estágio na nossa academia e isso pra mim foi um grande passo pra chegar na conquista final dele. </w:t>
       </w:r>
+      <w:r>
+        <w:rPr>
+          <w:rFonts w:ascii="Arial" w:hAnsi="Arial" w:cs="Arial"/>
+          <w:sz w:val="20"/>
+          <w:szCs w:val="20"/>
+        </w:rPr>
+        <w:t xml:space="preserve">Desde a época do ensino fundamental eu não gostava de me dedicar as coisas e sempre me via preso na procrastinação, eu precisava mudar isso rapidamente pois sempre ouvia que a vida é de oportunidades e não devemos deixar passar, então </w:t>
+      </w:r>
+      <w:r>
+        <w:rPr>
+          <w:rFonts w:ascii="Arial" w:hAnsi="Arial" w:cs="Arial"/>
+          <w:sz w:val="20"/>
+          <w:szCs w:val="20"/>
+        </w:rPr>
+        <w:t xml:space="preserve">no final do ano eu conversei com meu pai e decidi começar a treinar junto com ele. </w:t>
+      </w:r>
     </w:p>
     <w:p>
       <w:pPr>
@@ -1492,6 +1460,15 @@
           <w:szCs w:val="20"/>
         </w:rPr>
       </w:pPr>
+      <w:r>
+        <w:rPr>
+          <w:rFonts w:ascii="Arial" w:hAnsi="Arial" w:cs="Arial"/>
+          <w:sz w:val="20"/>
+          <w:szCs w:val="20"/>
+        </w:rPr>
+        <w:lastRenderedPageBreak/>
+        <w:t xml:space="preserve">Desde então eu comecei a me acostumar com a rotina que não tinha, alimentação que não tinha e a disciplina, isso foi com o tempo. Ao longo dos treinos eu comecei a gostar mais, já experimentei dias onde não queria fazer o que eu precisava de modo algum e treinar a mente é muito mais complicado do que treinar o corpo, pois é onde falhamos primeiro. </w:t>
+      </w:r>
     </w:p>
     <w:p>
       <w:pPr>
@@ -1503,32 +1480,19 @@
           <w:szCs w:val="20"/>
         </w:rPr>
       </w:pPr>
+      <w:r>
+        <w:rPr>
+          <w:rFonts w:ascii="Arial" w:hAnsi="Arial" w:cs="Arial"/>
+          <w:sz w:val="20"/>
+          <w:szCs w:val="20"/>
+        </w:rPr>
+        <w:t xml:space="preserve">Esses longos dias de treino com ele, me proporciona e proporcionou grandes momentos e aprendizados que hoje eu posso repassar adiante, levo comigo muita inspiração e orgulho já que construí meus valores a partir desses momentos onde eu via uma necessidade, a disciplina não só me ajudou na academia, mas na escola e faculdade também. Essa nova fase de projetos, iniciativas e comunicação com pessoas novas e conteúdos novos é uma grande oportunidade para mim e eu tenho reconhecimento da onde eu quero estar. </w:t>
+      </w:r>
     </w:p>
     <w:p>
       <w:pPr>
         <w:spacing w:line="360" w:lineRule="auto"/>
-        <w:jc w:val="both"/>
-        <w:rPr>
-          <w:rFonts w:ascii="Arial" w:hAnsi="Arial" w:cs="Arial"/>
-          <w:sz w:val="20"/>
-          <w:szCs w:val="20"/>
-        </w:rPr>
-      </w:pPr>
-    </w:p>
-    <w:p>
-      <w:pPr>
-        <w:spacing w:line="360" w:lineRule="auto"/>
-        <w:jc w:val="both"/>
-        <w:rPr>
-          <w:rFonts w:ascii="Arial" w:hAnsi="Arial" w:cs="Arial"/>
-          <w:sz w:val="20"/>
-          <w:szCs w:val="20"/>
-        </w:rPr>
-      </w:pPr>
-    </w:p>
-    <w:p>
-      <w:pPr>
-        <w:spacing w:line="360" w:lineRule="auto"/>
+        <w:ind w:firstLine="0"/>
         <w:jc w:val="both"/>
         <w:rPr>
           <w:rFonts w:ascii="Arial" w:hAnsi="Arial" w:cs="Arial"/>
@@ -1621,13 +1585,7 @@
         </w:numPr>
       </w:pPr>
       <w:r>
-        <w:t xml:space="preserve">ONU: </w:t>
-      </w:r>
-      <w:r>
-        <w:t>Saúde e Bem-</w:t>
-      </w:r>
-      <w:r>
-        <w:t>Estar</w:t>
+        <w:t>ONU: Saúde e Bem-Estar</w:t>
       </w:r>
       <w:r>
         <w:t xml:space="preserve"> </w:t>
@@ -1732,6 +1690,7 @@
           <w:sz w:val="20"/>
           <w:szCs w:val="20"/>
         </w:rPr>
+        <w:lastRenderedPageBreak/>
         <w:t xml:space="preserve">Ao explorar o mundo da academia, compartilho </w:t>
       </w:r>
       <w:r>
@@ -1773,50 +1732,7 @@
     <w:p>
       <w:pPr>
         <w:spacing w:line="360" w:lineRule="auto"/>
-        <w:jc w:val="both"/>
-        <w:rPr>
-          <w:rFonts w:ascii="Arial" w:hAnsi="Arial" w:cs="Arial"/>
-          <w:sz w:val="20"/>
-          <w:szCs w:val="20"/>
-        </w:rPr>
-      </w:pPr>
-    </w:p>
-    <w:p>
-      <w:pPr>
-        <w:spacing w:line="360" w:lineRule="auto"/>
-        <w:jc w:val="both"/>
-        <w:rPr>
-          <w:rFonts w:ascii="Arial" w:hAnsi="Arial" w:cs="Arial"/>
-          <w:sz w:val="20"/>
-          <w:szCs w:val="20"/>
-        </w:rPr>
-      </w:pPr>
-    </w:p>
-    <w:p>
-      <w:pPr>
-        <w:spacing w:line="360" w:lineRule="auto"/>
-        <w:jc w:val="both"/>
-        <w:rPr>
-          <w:rFonts w:ascii="Arial" w:hAnsi="Arial" w:cs="Arial"/>
-          <w:sz w:val="20"/>
-          <w:szCs w:val="20"/>
-        </w:rPr>
-      </w:pPr>
-    </w:p>
-    <w:p>
-      <w:pPr>
-        <w:spacing w:line="360" w:lineRule="auto"/>
-        <w:jc w:val="both"/>
-        <w:rPr>
-          <w:rFonts w:ascii="Arial" w:hAnsi="Arial" w:cs="Arial"/>
-          <w:sz w:val="20"/>
-          <w:szCs w:val="20"/>
-        </w:rPr>
-      </w:pPr>
-    </w:p>
-    <w:p>
-      <w:pPr>
-        <w:spacing w:line="360" w:lineRule="auto"/>
+        <w:ind w:firstLine="0"/>
         <w:jc w:val="both"/>
         <w:rPr>
           <w:rFonts w:ascii="Arial" w:hAnsi="Arial" w:cs="Arial"/>
@@ -2142,7 +2058,16 @@
           <w:sz w:val="20"/>
           <w:szCs w:val="20"/>
         </w:rPr>
-        <w:t xml:space="preserve">O projeto tem como base a criação de um site funcional que por meio de um quiz e cadastro irá guardar informações sobre o usuário e construir uma dashboard interativa, nele estarei contando sobre a história do fisiculturismo e abrangendo o esporte contando experiencias minhas e valores que adquiri com o tempo. </w:t>
+        <w:t xml:space="preserve">O projeto tem como base a criação de um site funcional que por meio de um quiz e cadastro irá guardar informações sobre o usuário e construir uma dashboard interativa, nele estarei contando </w:t>
+      </w:r>
+      <w:r>
+        <w:rPr>
+          <w:rFonts w:ascii="Arial" w:hAnsi="Arial" w:cs="Arial"/>
+          <w:sz w:val="20"/>
+          <w:szCs w:val="20"/>
+        </w:rPr>
+        <w:lastRenderedPageBreak/>
+        <w:t xml:space="preserve">sobre a história do fisiculturismo e abrangendo o esporte contando experiencias minhas e valores que adquiri com o tempo. </w:t>
       </w:r>
     </w:p>
     <w:p>
@@ -2159,7 +2084,6 @@
           <w:sz w:val="20"/>
           <w:szCs w:val="20"/>
         </w:rPr>
-        <w:lastRenderedPageBreak/>
         <w:t>São esperados resultados do projeto, que o usuário se conecte ao site e por meio do cadastro e login consiga ter acesso ao quiz com as perguntas relacionadas ao contexto dado na pagina inicial, após o quis ser feito o usuário será capaz de visualizar seu progresso e de outros jogadores por meio de um dashboard com sua média de acertos e erros.</w:t>
       </w:r>
     </w:p>
@@ -2184,6 +2108,438 @@
         <w:t>Requisitos</w:t>
       </w:r>
     </w:p>
+    <w:p/>
+    <w:p>
+      <w:pPr>
+        <w:ind w:firstLine="0"/>
+        <w:rPr>
+          <w:rFonts w:ascii="Arial" w:hAnsi="Arial" w:cs="Arial"/>
+          <w:b/>
+          <w:bCs/>
+          <w:sz w:val="20"/>
+          <w:szCs w:val="20"/>
+        </w:rPr>
+      </w:pPr>
+      <w:r>
+        <w:rPr>
+          <w:rFonts w:ascii="Arial" w:hAnsi="Arial" w:cs="Arial"/>
+          <w:b/>
+          <w:bCs/>
+          <w:sz w:val="20"/>
+          <w:szCs w:val="20"/>
+        </w:rPr>
+        <w:t>Documentação do projeto</w:t>
+      </w:r>
+    </w:p>
+    <w:p>
+      <w:pPr>
+        <w:pStyle w:val="PargrafodaLista"/>
+        <w:numPr>
+          <w:ilvl w:val="0"/>
+          <w:numId w:val="51"/>
+        </w:numPr>
+        <w:ind w:left="709" w:hanging="283"/>
+        <w:rPr>
+          <w:rFonts w:ascii="Arial" w:hAnsi="Arial" w:cs="Arial"/>
+          <w:sz w:val="20"/>
+          <w:szCs w:val="20"/>
+        </w:rPr>
+      </w:pPr>
+      <w:r>
+        <w:rPr>
+          <w:rFonts w:ascii="Arial" w:hAnsi="Arial" w:cs="Arial"/>
+          <w:sz w:val="20"/>
+          <w:szCs w:val="20"/>
+        </w:rPr>
+        <w:t xml:space="preserve">O projeto </w:t>
+      </w:r>
+      <w:r>
+        <w:rPr>
+          <w:rFonts w:ascii="Arial" w:hAnsi="Arial" w:cs="Arial"/>
+          <w:sz w:val="20"/>
+          <w:szCs w:val="20"/>
+        </w:rPr>
+        <w:t>será documentado via word para informar sobre todo processo de criação e escopo.</w:t>
+      </w:r>
+    </w:p>
+    <w:p>
+      <w:pPr>
+        <w:pStyle w:val="PargrafodaLista"/>
+        <w:ind w:left="709" w:firstLine="0"/>
+        <w:rPr>
+          <w:rFonts w:ascii="Arial" w:hAnsi="Arial" w:cs="Arial"/>
+          <w:sz w:val="20"/>
+          <w:szCs w:val="20"/>
+        </w:rPr>
+      </w:pPr>
+    </w:p>
+    <w:p>
+      <w:pPr>
+        <w:ind w:firstLine="0"/>
+        <w:rPr>
+          <w:rFonts w:ascii="Arial" w:hAnsi="Arial" w:cs="Arial"/>
+          <w:sz w:val="20"/>
+          <w:szCs w:val="20"/>
+        </w:rPr>
+      </w:pPr>
+      <w:r>
+        <w:rPr>
+          <w:rFonts w:ascii="Arial" w:hAnsi="Arial" w:cs="Arial"/>
+          <w:b/>
+          <w:bCs/>
+          <w:sz w:val="20"/>
+          <w:szCs w:val="20"/>
+        </w:rPr>
+        <w:t>Banco de Dados</w:t>
+      </w:r>
+    </w:p>
+    <w:p>
+      <w:pPr>
+        <w:pStyle w:val="PargrafodaLista"/>
+        <w:numPr>
+          <w:ilvl w:val="0"/>
+          <w:numId w:val="46"/>
+        </w:numPr>
+        <w:rPr>
+          <w:rFonts w:ascii="Arial" w:hAnsi="Arial" w:cs="Arial"/>
+          <w:sz w:val="20"/>
+          <w:szCs w:val="20"/>
+        </w:rPr>
+      </w:pPr>
+      <w:r>
+        <w:rPr>
+          <w:rFonts w:ascii="Arial" w:hAnsi="Arial" w:cs="Arial"/>
+          <w:sz w:val="20"/>
+          <w:szCs w:val="20"/>
+        </w:rPr>
+        <w:t>O site contará com um banco de dados para guardar as informações de cadastro do usuário e sua pontuação no quiz interativo para geração de KPI’S dentro da Dashboard.</w:t>
+      </w:r>
+    </w:p>
+    <w:p>
+      <w:pPr>
+        <w:pStyle w:val="PargrafodaLista"/>
+        <w:ind w:left="709" w:firstLine="0"/>
+        <w:rPr>
+          <w:rFonts w:ascii="Arial" w:hAnsi="Arial" w:cs="Arial"/>
+          <w:sz w:val="20"/>
+          <w:szCs w:val="20"/>
+        </w:rPr>
+      </w:pPr>
+    </w:p>
+    <w:p>
+      <w:pPr>
+        <w:ind w:firstLine="0"/>
+        <w:rPr>
+          <w:rFonts w:ascii="Arial" w:hAnsi="Arial" w:cs="Arial"/>
+          <w:b/>
+          <w:bCs/>
+          <w:sz w:val="20"/>
+          <w:szCs w:val="20"/>
+        </w:rPr>
+      </w:pPr>
+      <w:r>
+        <w:rPr>
+          <w:rFonts w:ascii="Arial" w:hAnsi="Arial" w:cs="Arial"/>
+          <w:b/>
+          <w:bCs/>
+          <w:sz w:val="20"/>
+          <w:szCs w:val="20"/>
+        </w:rPr>
+        <w:t>Site</w:t>
+      </w:r>
+    </w:p>
+    <w:p>
+      <w:pPr>
+        <w:pStyle w:val="PargrafodaLista"/>
+        <w:numPr>
+          <w:ilvl w:val="0"/>
+          <w:numId w:val="47"/>
+        </w:numPr>
+        <w:rPr>
+          <w:rFonts w:ascii="Arial" w:hAnsi="Arial" w:cs="Arial"/>
+          <w:sz w:val="20"/>
+          <w:szCs w:val="20"/>
+        </w:rPr>
+      </w:pPr>
+      <w:r>
+        <w:rPr>
+          <w:rFonts w:ascii="Arial" w:hAnsi="Arial" w:cs="Arial"/>
+          <w:b/>
+          <w:bCs/>
+          <w:sz w:val="20"/>
+          <w:szCs w:val="20"/>
+        </w:rPr>
+        <w:t>Página inicial:</w:t>
+      </w:r>
+      <w:r>
+        <w:rPr>
+          <w:rFonts w:ascii="Arial" w:hAnsi="Arial" w:cs="Arial"/>
+          <w:sz w:val="20"/>
+          <w:szCs w:val="20"/>
+        </w:rPr>
+        <w:t xml:space="preserve"> D</w:t>
+      </w:r>
+      <w:r>
+        <w:rPr>
+          <w:rFonts w:ascii="Arial" w:hAnsi="Arial" w:cs="Arial"/>
+          <w:sz w:val="20"/>
+          <w:szCs w:val="20"/>
+        </w:rPr>
+        <w:t xml:space="preserve">everá conter toda informação de contexto para criação do projeto, e uma seção dedicada </w:t>
+      </w:r>
+      <w:proofErr w:type="gramStart"/>
+      <w:r>
+        <w:rPr>
+          <w:rFonts w:ascii="Arial" w:hAnsi="Arial" w:cs="Arial"/>
+          <w:sz w:val="20"/>
+          <w:szCs w:val="20"/>
+        </w:rPr>
+        <w:t>a</w:t>
+      </w:r>
+      <w:proofErr w:type="gramEnd"/>
+      <w:r>
+        <w:rPr>
+          <w:rFonts w:ascii="Arial" w:hAnsi="Arial" w:cs="Arial"/>
+          <w:sz w:val="20"/>
+          <w:szCs w:val="20"/>
+        </w:rPr>
+        <w:t xml:space="preserve"> minha história com o projeto. </w:t>
+      </w:r>
+    </w:p>
+    <w:p>
+      <w:pPr>
+        <w:pStyle w:val="PargrafodaLista"/>
+        <w:numPr>
+          <w:ilvl w:val="0"/>
+          <w:numId w:val="47"/>
+        </w:numPr>
+        <w:rPr>
+          <w:rFonts w:ascii="Arial" w:hAnsi="Arial" w:cs="Arial"/>
+          <w:sz w:val="20"/>
+          <w:szCs w:val="20"/>
+        </w:rPr>
+      </w:pPr>
+      <w:r>
+        <w:rPr>
+          <w:rFonts w:ascii="Arial" w:hAnsi="Arial" w:cs="Arial"/>
+          <w:b/>
+          <w:bCs/>
+          <w:sz w:val="20"/>
+          <w:szCs w:val="20"/>
+        </w:rPr>
+        <w:t>Chamada para quiz</w:t>
+      </w:r>
+      <w:r>
+        <w:rPr>
+          <w:rFonts w:ascii="Arial" w:hAnsi="Arial" w:cs="Arial"/>
+          <w:b/>
+          <w:bCs/>
+          <w:sz w:val="20"/>
+          <w:szCs w:val="20"/>
+        </w:rPr>
+        <w:t>:</w:t>
+      </w:r>
+      <w:r>
+        <w:rPr>
+          <w:rFonts w:ascii="Arial" w:hAnsi="Arial" w:cs="Arial"/>
+          <w:sz w:val="20"/>
+          <w:szCs w:val="20"/>
+        </w:rPr>
+        <w:t xml:space="preserve"> </w:t>
+      </w:r>
+      <w:r>
+        <w:rPr>
+          <w:rFonts w:ascii="Arial" w:hAnsi="Arial" w:cs="Arial"/>
+          <w:sz w:val="20"/>
+          <w:szCs w:val="20"/>
+        </w:rPr>
+        <w:t>Após a apresentação do contexto terá um espaço para o usuário ser direcionado ao quis interativo, antes será necessário efetuar o cadastro.</w:t>
+      </w:r>
+    </w:p>
+    <w:p>
+      <w:pPr>
+        <w:pStyle w:val="PargrafodaLista"/>
+        <w:numPr>
+          <w:ilvl w:val="0"/>
+          <w:numId w:val="47"/>
+        </w:numPr>
+        <w:rPr>
+          <w:rFonts w:ascii="Arial" w:hAnsi="Arial" w:cs="Arial"/>
+          <w:sz w:val="20"/>
+          <w:szCs w:val="20"/>
+        </w:rPr>
+      </w:pPr>
+      <w:r>
+        <w:rPr>
+          <w:rFonts w:ascii="Arial" w:hAnsi="Arial" w:cs="Arial"/>
+          <w:b/>
+          <w:bCs/>
+          <w:sz w:val="20"/>
+          <w:szCs w:val="20"/>
+        </w:rPr>
+        <w:t xml:space="preserve">Tela de Login: </w:t>
+      </w:r>
+      <w:r>
+        <w:rPr>
+          <w:rFonts w:ascii="Arial" w:hAnsi="Arial" w:cs="Arial"/>
+          <w:sz w:val="20"/>
+          <w:szCs w:val="20"/>
+        </w:rPr>
+        <w:t xml:space="preserve">Após criar o cadastro o usuário poderá usar os dados cadastrados para acessar com </w:t>
+      </w:r>
+      <w:r>
+        <w:rPr>
+          <w:rFonts w:ascii="Arial" w:hAnsi="Arial" w:cs="Arial"/>
+          <w:sz w:val="20"/>
+          <w:szCs w:val="20"/>
+        </w:rPr>
+        <w:t>e-mail</w:t>
+      </w:r>
+      <w:r>
+        <w:rPr>
+          <w:rFonts w:ascii="Arial" w:hAnsi="Arial" w:cs="Arial"/>
+          <w:sz w:val="20"/>
+          <w:szCs w:val="20"/>
+        </w:rPr>
+        <w:t xml:space="preserve"> e senha na pagina de login, assim tendo</w:t>
+      </w:r>
+      <w:r>
+        <w:rPr>
+          <w:rFonts w:ascii="Arial" w:hAnsi="Arial" w:cs="Arial"/>
+          <w:sz w:val="20"/>
+          <w:szCs w:val="20"/>
+        </w:rPr>
+        <w:t xml:space="preserve"> acesso ao quiz.</w:t>
+      </w:r>
+    </w:p>
+    <w:p>
+      <w:pPr>
+        <w:pStyle w:val="PargrafodaLista"/>
+        <w:numPr>
+          <w:ilvl w:val="0"/>
+          <w:numId w:val="47"/>
+        </w:numPr>
+        <w:rPr>
+          <w:rFonts w:ascii="Arial" w:hAnsi="Arial" w:cs="Arial"/>
+          <w:sz w:val="20"/>
+          <w:szCs w:val="20"/>
+        </w:rPr>
+      </w:pPr>
+      <w:r>
+        <w:rPr>
+          <w:rFonts w:ascii="Arial" w:hAnsi="Arial" w:cs="Arial"/>
+          <w:b/>
+          <w:bCs/>
+          <w:sz w:val="20"/>
+          <w:szCs w:val="20"/>
+        </w:rPr>
+        <w:t>Cadastro:</w:t>
+      </w:r>
+      <w:r>
+        <w:rPr>
+          <w:rFonts w:ascii="Arial" w:hAnsi="Arial" w:cs="Arial"/>
+          <w:sz w:val="20"/>
+          <w:szCs w:val="20"/>
+        </w:rPr>
+        <w:t xml:space="preserve"> Uma página para que o </w:t>
+      </w:r>
+      <w:r>
+        <w:rPr>
+          <w:rFonts w:ascii="Arial" w:hAnsi="Arial" w:cs="Arial"/>
+          <w:sz w:val="20"/>
+          <w:szCs w:val="20"/>
+        </w:rPr>
+        <w:t>usuário</w:t>
+      </w:r>
+      <w:r>
+        <w:rPr>
+          <w:rFonts w:ascii="Arial" w:hAnsi="Arial" w:cs="Arial"/>
+          <w:sz w:val="20"/>
+          <w:szCs w:val="20"/>
+        </w:rPr>
+        <w:t xml:space="preserve"> possa criar um </w:t>
+      </w:r>
+      <w:r>
+        <w:rPr>
+          <w:rFonts w:ascii="Arial" w:hAnsi="Arial" w:cs="Arial"/>
+          <w:sz w:val="20"/>
+          <w:szCs w:val="20"/>
+        </w:rPr>
+        <w:t xml:space="preserve">login usando seu nome, </w:t>
+      </w:r>
+      <w:r>
+        <w:rPr>
+          <w:rFonts w:ascii="Arial" w:hAnsi="Arial" w:cs="Arial"/>
+          <w:sz w:val="20"/>
+          <w:szCs w:val="20"/>
+        </w:rPr>
+        <w:t>e-mail</w:t>
+      </w:r>
+      <w:r>
+        <w:rPr>
+          <w:rFonts w:ascii="Arial" w:hAnsi="Arial" w:cs="Arial"/>
+          <w:sz w:val="20"/>
+          <w:szCs w:val="20"/>
+        </w:rPr>
+        <w:t xml:space="preserve"> e senha.</w:t>
+      </w:r>
+    </w:p>
+    <w:p>
+      <w:pPr>
+        <w:pStyle w:val="PargrafodaLista"/>
+        <w:numPr>
+          <w:ilvl w:val="0"/>
+          <w:numId w:val="47"/>
+        </w:numPr>
+        <w:rPr>
+          <w:rStyle w:val="Ttulo2Char"/>
+          <w:rFonts w:ascii="Arial" w:hAnsi="Arial" w:cs="Arial"/>
+          <w:b w:val="0"/>
+          <w:bCs w:val="0"/>
+          <w:sz w:val="20"/>
+          <w:szCs w:val="20"/>
+        </w:rPr>
+      </w:pPr>
+      <w:r>
+        <w:rPr>
+          <w:rFonts w:ascii="Arial" w:hAnsi="Arial" w:cs="Arial"/>
+          <w:b/>
+          <w:bCs/>
+          <w:sz w:val="20"/>
+          <w:szCs w:val="20"/>
+        </w:rPr>
+        <w:t>Painel central:</w:t>
+      </w:r>
+      <w:r>
+        <w:rPr>
+          <w:rFonts w:ascii="Arial" w:hAnsi="Arial" w:cs="Arial"/>
+          <w:sz w:val="20"/>
+          <w:szCs w:val="20"/>
+        </w:rPr>
+        <w:t xml:space="preserve"> É onde estarão os gráficos e dashboard com dados baseados nas captações </w:t>
+      </w:r>
+      <w:r>
+        <w:rPr>
+          <w:rFonts w:ascii="Arial" w:hAnsi="Arial" w:cs="Arial"/>
+          <w:sz w:val="20"/>
+          <w:szCs w:val="20"/>
+        </w:rPr>
+        <w:t>das pontuações do quiz</w:t>
+      </w:r>
+      <w:r>
+        <w:rPr>
+          <w:rFonts w:ascii="Arial" w:hAnsi="Arial" w:cs="Arial"/>
+          <w:sz w:val="20"/>
+          <w:szCs w:val="20"/>
+        </w:rPr>
+        <w:t>.</w:t>
+      </w:r>
+    </w:p>
+    <w:p>
+      <w:pPr>
+        <w:ind w:firstLine="0"/>
+      </w:pPr>
+    </w:p>
     <w:p>
       <w:pPr>
         <w:pStyle w:val="Ttulo1"/>
@@ -2196,7 +2552,478 @@
         <w:t>Limites e exclusões</w:t>
       </w:r>
     </w:p>
+    <w:p>
+      <w:pPr>
+        <w:pStyle w:val="PargrafodaLista"/>
+        <w:numPr>
+          <w:ilvl w:val="0"/>
+          <w:numId w:val="51"/>
+        </w:numPr>
+        <w:spacing w:line="360" w:lineRule="auto"/>
+        <w:ind w:left="851" w:hanging="425"/>
+        <w:jc w:val="both"/>
+        <w:rPr>
+          <w:rFonts w:ascii="Arial" w:hAnsi="Arial" w:cs="Arial"/>
+          <w:sz w:val="20"/>
+          <w:szCs w:val="20"/>
+        </w:rPr>
+      </w:pPr>
+      <w:r>
+        <w:rPr>
+          <w:rFonts w:ascii="Arial" w:hAnsi="Arial" w:cs="Arial"/>
+          <w:sz w:val="20"/>
+          <w:szCs w:val="20"/>
+        </w:rPr>
+        <w:t>O usuário poderá fazer o quiz quantas vezes quiser e a sua posição no gráfico irá mudar de acordo com seus acertos.</w:t>
+      </w:r>
+    </w:p>
+    <w:p>
+      <w:pPr>
+        <w:pStyle w:val="PargrafodaLista"/>
+        <w:spacing w:line="360" w:lineRule="auto"/>
+        <w:ind w:left="851" w:hanging="425"/>
+        <w:jc w:val="both"/>
+        <w:rPr>
+          <w:rFonts w:ascii="Arial" w:hAnsi="Arial" w:cs="Arial"/>
+          <w:sz w:val="20"/>
+          <w:szCs w:val="20"/>
+        </w:rPr>
+      </w:pPr>
+    </w:p>
+    <w:p>
+      <w:pPr>
+        <w:pStyle w:val="PargrafodaLista"/>
+        <w:numPr>
+          <w:ilvl w:val="0"/>
+          <w:numId w:val="51"/>
+        </w:numPr>
+        <w:spacing w:line="360" w:lineRule="auto"/>
+        <w:ind w:left="851" w:hanging="425"/>
+        <w:jc w:val="both"/>
+        <w:rPr>
+          <w:rFonts w:ascii="Arial" w:hAnsi="Arial" w:cs="Arial"/>
+          <w:sz w:val="20"/>
+          <w:szCs w:val="20"/>
+        </w:rPr>
+      </w:pPr>
+      <w:r>
+        <w:rPr>
+          <w:rFonts w:ascii="Arial" w:hAnsi="Arial" w:cs="Arial"/>
+          <w:sz w:val="20"/>
+          <w:szCs w:val="20"/>
+        </w:rPr>
+        <w:t xml:space="preserve">O usuário terá que fazer toda a instalação de bibliotecas </w:t>
+      </w:r>
+      <w:proofErr w:type="spellStart"/>
+      <w:r>
+        <w:rPr>
+          <w:rFonts w:ascii="Arial" w:hAnsi="Arial" w:cs="Arial"/>
+          <w:sz w:val="20"/>
+          <w:szCs w:val="20"/>
+        </w:rPr>
+        <w:t>npm</w:t>
+      </w:r>
+      <w:proofErr w:type="spellEnd"/>
+      <w:r>
+        <w:rPr>
+          <w:rFonts w:ascii="Arial" w:hAnsi="Arial" w:cs="Arial"/>
+          <w:sz w:val="20"/>
+          <w:szCs w:val="20"/>
+        </w:rPr>
+        <w:t xml:space="preserve"> para o bom funcionamento da api, o passo a passo será informado no </w:t>
+      </w:r>
+      <w:proofErr w:type="spellStart"/>
+      <w:r>
+        <w:rPr>
+          <w:rFonts w:ascii="Arial" w:hAnsi="Arial" w:cs="Arial"/>
+          <w:sz w:val="20"/>
+          <w:szCs w:val="20"/>
+        </w:rPr>
+        <w:t>readme</w:t>
+      </w:r>
+      <w:proofErr w:type="spellEnd"/>
+      <w:r>
+        <w:rPr>
+          <w:rFonts w:ascii="Arial" w:hAnsi="Arial" w:cs="Arial"/>
+          <w:sz w:val="20"/>
+          <w:szCs w:val="20"/>
+        </w:rPr>
+        <w:t xml:space="preserve"> do </w:t>
+      </w:r>
+      <w:proofErr w:type="spellStart"/>
+      <w:r>
+        <w:rPr>
+          <w:rFonts w:ascii="Arial" w:hAnsi="Arial" w:cs="Arial"/>
+          <w:sz w:val="20"/>
+          <w:szCs w:val="20"/>
+        </w:rPr>
+        <w:t>github</w:t>
+      </w:r>
+      <w:proofErr w:type="spellEnd"/>
+      <w:r>
+        <w:rPr>
+          <w:rFonts w:ascii="Arial" w:hAnsi="Arial" w:cs="Arial"/>
+          <w:sz w:val="20"/>
+          <w:szCs w:val="20"/>
+        </w:rPr>
+        <w:t>.</w:t>
+      </w:r>
+    </w:p>
     <w:p/>
+    <w:p/>
+    <w:p/>
+    <w:p>
+      <w:pPr>
+        <w:pStyle w:val="Ttulo1"/>
+        <w:numPr>
+          <w:ilvl w:val="1"/>
+          <w:numId w:val="53"/>
+        </w:numPr>
+      </w:pPr>
+      <w:r>
+        <w:t>Ferramentas de gestão</w:t>
+      </w:r>
+    </w:p>
+    <w:p>
+      <w:pPr>
+        <w:pStyle w:val="PargrafodaLista"/>
+        <w:ind w:left="1080" w:firstLine="0"/>
+      </w:pPr>
+    </w:p>
+    <w:p>
+      <w:pPr>
+        <w:pStyle w:val="PargrafodaLista"/>
+        <w:ind w:left="1080" w:firstLine="0"/>
+        <w:rPr>
+          <w:rFonts w:ascii="Arial" w:hAnsi="Arial" w:cs="Arial"/>
+          <w:sz w:val="22"/>
+          <w:szCs w:val="22"/>
+        </w:rPr>
+      </w:pPr>
+      <w:r>
+        <w:rPr>
+          <w:rFonts w:ascii="Arial" w:hAnsi="Arial" w:cs="Arial"/>
+          <w:sz w:val="22"/>
+          <w:szCs w:val="22"/>
+        </w:rPr>
+        <w:lastRenderedPageBreak/>
+        <w:t>Trello:</w:t>
+      </w:r>
+    </w:p>
+    <w:p>
+      <w:pPr>
+        <w:pStyle w:val="PargrafodaLista"/>
+        <w:ind w:left="1080" w:firstLine="0"/>
+        <w:rPr>
+          <w:rFonts w:ascii="Arial" w:hAnsi="Arial" w:cs="Arial"/>
+          <w:sz w:val="22"/>
+          <w:szCs w:val="22"/>
+        </w:rPr>
+      </w:pPr>
+    </w:p>
+    <w:p>
+      <w:pPr>
+        <w:pStyle w:val="PargrafodaLista"/>
+        <w:ind w:left="1080" w:firstLine="0"/>
+        <w:rPr>
+          <w:rFonts w:ascii="Arial" w:hAnsi="Arial" w:cs="Arial"/>
+          <w:sz w:val="22"/>
+          <w:szCs w:val="22"/>
+        </w:rPr>
+      </w:pPr>
+    </w:p>
+    <w:p>
+      <w:pPr>
+        <w:pStyle w:val="PargrafodaLista"/>
+        <w:ind w:left="1080" w:firstLine="0"/>
+        <w:rPr>
+          <w:rFonts w:ascii="Arial" w:hAnsi="Arial" w:cs="Arial"/>
+          <w:sz w:val="22"/>
+          <w:szCs w:val="22"/>
+        </w:rPr>
+      </w:pPr>
+    </w:p>
+    <w:p>
+      <w:pPr>
+        <w:pStyle w:val="PargrafodaLista"/>
+        <w:ind w:left="1080" w:firstLine="0"/>
+        <w:rPr>
+          <w:rFonts w:ascii="Arial" w:hAnsi="Arial" w:cs="Arial"/>
+          <w:sz w:val="22"/>
+          <w:szCs w:val="22"/>
+        </w:rPr>
+      </w:pPr>
+    </w:p>
+    <w:p>
+      <w:pPr>
+        <w:pStyle w:val="PargrafodaLista"/>
+        <w:ind w:left="1080" w:firstLine="0"/>
+        <w:rPr>
+          <w:rFonts w:ascii="Arial" w:hAnsi="Arial" w:cs="Arial"/>
+          <w:sz w:val="22"/>
+          <w:szCs w:val="22"/>
+        </w:rPr>
+      </w:pPr>
+    </w:p>
+    <w:p>
+      <w:pPr>
+        <w:pStyle w:val="PargrafodaLista"/>
+        <w:ind w:left="1080" w:firstLine="0"/>
+        <w:rPr>
+          <w:rFonts w:ascii="Arial" w:hAnsi="Arial" w:cs="Arial"/>
+          <w:sz w:val="22"/>
+          <w:szCs w:val="22"/>
+        </w:rPr>
+      </w:pPr>
+      <w:r>
+        <w:rPr>
+          <w:rFonts w:ascii="Arial" w:hAnsi="Arial" w:cs="Arial"/>
+          <w:sz w:val="22"/>
+          <w:szCs w:val="22"/>
+        </w:rPr>
+        <w:t>GitHub:</w:t>
+      </w:r>
+    </w:p>
+    <w:p>
+      <w:pPr>
+        <w:pStyle w:val="PargrafodaLista"/>
+        <w:ind w:left="1080" w:firstLine="0"/>
+        <w:rPr>
+          <w:rFonts w:ascii="Arial" w:hAnsi="Arial" w:cs="Arial"/>
+          <w:sz w:val="22"/>
+          <w:szCs w:val="22"/>
+        </w:rPr>
+      </w:pPr>
+      <w:r>
+        <w:rPr>
+          <w:rFonts w:ascii="Arial" w:hAnsi="Arial" w:cs="Arial"/>
+          <w:sz w:val="22"/>
+          <w:szCs w:val="22"/>
+        </w:rPr>
+        <w:drawing>
+          <wp:inline distT="0" distB="0" distL="0" distR="0" wp14:anchorId="282F1F7D" wp14:editId="00848275">
+            <wp:extent cx="4587903" cy="1962541"/>
+            <wp:effectExtent l="0" t="0" r="3175" b="0"/>
+            <wp:docPr id="1130054230" name="Imagem 1"/>
+            <wp:cNvGraphicFramePr>
+              <a:graphicFrameLocks xmlns:a="http://schemas.openxmlformats.org/drawingml/2006/main" noChangeAspect="1"/>
+            </wp:cNvGraphicFramePr>
+            <a:graphic xmlns:a="http://schemas.openxmlformats.org/drawingml/2006/main">
+              <a:graphicData uri="http://schemas.openxmlformats.org/drawingml/2006/picture">
+                <pic:pic xmlns:pic="http://schemas.openxmlformats.org/drawingml/2006/picture">
+                  <pic:nvPicPr>
+                    <pic:cNvPr id="1130054230" name=""/>
+                    <pic:cNvPicPr/>
+                  </pic:nvPicPr>
+                  <pic:blipFill>
+                    <a:blip r:embed="rId15"/>
+                    <a:stretch>
+                      <a:fillRect/>
+                    </a:stretch>
+                  </pic:blipFill>
+                  <pic:spPr>
+                    <a:xfrm>
+                      <a:off x="0" y="0"/>
+                      <a:ext cx="4596164" cy="1966075"/>
+                    </a:xfrm>
+                    <a:prstGeom prst="rect">
+                      <a:avLst/>
+                    </a:prstGeom>
+                  </pic:spPr>
+                </pic:pic>
+              </a:graphicData>
+            </a:graphic>
+          </wp:inline>
+        </w:drawing>
+      </w:r>
+    </w:p>
+    <w:p>
+      <w:pPr>
+        <w:pStyle w:val="PargrafodaLista"/>
+        <w:ind w:left="1080" w:firstLine="0"/>
+        <w:rPr>
+          <w:rFonts w:ascii="Arial" w:hAnsi="Arial" w:cs="Arial"/>
+          <w:sz w:val="22"/>
+          <w:szCs w:val="22"/>
+        </w:rPr>
+      </w:pPr>
+    </w:p>
+    <w:p>
+      <w:pPr>
+        <w:pStyle w:val="PargrafodaLista"/>
+        <w:ind w:left="1080" w:firstLine="0"/>
+        <w:rPr>
+          <w:rFonts w:ascii="Arial" w:hAnsi="Arial" w:cs="Arial"/>
+          <w:sz w:val="22"/>
+          <w:szCs w:val="22"/>
+        </w:rPr>
+      </w:pPr>
+    </w:p>
+    <w:p>
+      <w:pPr>
+        <w:pStyle w:val="PargrafodaLista"/>
+        <w:ind w:left="1080" w:firstLine="0"/>
+        <w:rPr>
+          <w:rFonts w:ascii="Arial" w:hAnsi="Arial" w:cs="Arial"/>
+          <w:sz w:val="22"/>
+          <w:szCs w:val="22"/>
+        </w:rPr>
+      </w:pPr>
+    </w:p>
+    <w:p>
+      <w:pPr>
+        <w:pStyle w:val="PargrafodaLista"/>
+        <w:ind w:left="1080" w:firstLine="0"/>
+        <w:rPr>
+          <w:rFonts w:ascii="Arial" w:hAnsi="Arial" w:cs="Arial"/>
+          <w:sz w:val="22"/>
+          <w:szCs w:val="22"/>
+        </w:rPr>
+      </w:pPr>
+    </w:p>
+    <w:p>
+      <w:pPr>
+        <w:pStyle w:val="PargrafodaLista"/>
+        <w:ind w:left="1080" w:firstLine="0"/>
+        <w:rPr>
+          <w:rFonts w:ascii="Arial" w:hAnsi="Arial" w:cs="Arial"/>
+          <w:sz w:val="22"/>
+          <w:szCs w:val="22"/>
+        </w:rPr>
+      </w:pPr>
+    </w:p>
+    <w:p>
+      <w:pPr>
+        <w:pStyle w:val="PargrafodaLista"/>
+        <w:ind w:left="1080" w:firstLine="0"/>
+        <w:rPr>
+          <w:rFonts w:ascii="Arial" w:hAnsi="Arial" w:cs="Arial"/>
+          <w:sz w:val="22"/>
+          <w:szCs w:val="22"/>
+        </w:rPr>
+      </w:pPr>
+      <w:r>
+        <w:rPr>
+          <w:rFonts w:ascii="Arial" w:hAnsi="Arial" w:cs="Arial"/>
+          <w:sz w:val="22"/>
+          <w:szCs w:val="22"/>
+        </w:rPr>
+        <w:t>Planilha de Requisitos:</w:t>
+      </w:r>
+    </w:p>
+    <w:p>
+      <w:pPr>
+        <w:pStyle w:val="PargrafodaLista"/>
+        <w:ind w:left="1080" w:firstLine="0"/>
+        <w:rPr>
+          <w:rFonts w:ascii="Arial" w:hAnsi="Arial" w:cs="Arial"/>
+          <w:sz w:val="22"/>
+          <w:szCs w:val="22"/>
+        </w:rPr>
+      </w:pPr>
+      <w:r>
+        <w:rPr>
+          <w:rFonts w:ascii="Arial" w:hAnsi="Arial" w:cs="Arial"/>
+          <w:sz w:val="22"/>
+          <w:szCs w:val="22"/>
+        </w:rPr>
+        <w:drawing>
+          <wp:inline distT="0" distB="0" distL="0" distR="0" wp14:anchorId="116D8CCC" wp14:editId="07172358">
+            <wp:extent cx="5144494" cy="2028501"/>
+            <wp:effectExtent l="0" t="0" r="0" b="0"/>
+            <wp:docPr id="32043168" name="Imagem 1"/>
+            <wp:cNvGraphicFramePr>
+              <a:graphicFrameLocks xmlns:a="http://schemas.openxmlformats.org/drawingml/2006/main" noChangeAspect="1"/>
+            </wp:cNvGraphicFramePr>
+            <a:graphic xmlns:a="http://schemas.openxmlformats.org/drawingml/2006/main">
+              <a:graphicData uri="http://schemas.openxmlformats.org/drawingml/2006/picture">
+                <pic:pic xmlns:pic="http://schemas.openxmlformats.org/drawingml/2006/picture">
+                  <pic:nvPicPr>
+                    <pic:cNvPr id="32043168" name=""/>
+                    <pic:cNvPicPr/>
+                  </pic:nvPicPr>
+                  <pic:blipFill>
+                    <a:blip r:embed="rId16"/>
+                    <a:stretch>
+                      <a:fillRect/>
+                    </a:stretch>
+                  </pic:blipFill>
+                  <pic:spPr>
+                    <a:xfrm>
+                      <a:off x="0" y="0"/>
+                      <a:ext cx="5172327" cy="2039476"/>
+                    </a:xfrm>
+                    <a:prstGeom prst="rect">
+                      <a:avLst/>
+                    </a:prstGeom>
+                  </pic:spPr>
+                </pic:pic>
+              </a:graphicData>
+            </a:graphic>
+          </wp:inline>
+        </w:drawing>
+      </w:r>
+    </w:p>
+    <w:p>
+      <w:pPr>
+        <w:pStyle w:val="PargrafodaLista"/>
+        <w:ind w:left="1080" w:firstLine="0"/>
+      </w:pPr>
+    </w:p>
+    <w:p>
+      <w:pPr>
+        <w:pStyle w:val="PargrafodaLista"/>
+        <w:ind w:left="1080" w:firstLine="0"/>
+      </w:pPr>
+    </w:p>
+    <w:p>
+      <w:pPr>
+        <w:pStyle w:val="PargrafodaLista"/>
+        <w:ind w:left="1080" w:firstLine="0"/>
+      </w:pPr>
+    </w:p>
+    <w:p>
+      <w:pPr>
+        <w:pStyle w:val="PargrafodaLista"/>
+        <w:ind w:left="1080" w:firstLine="0"/>
+      </w:pPr>
+    </w:p>
+    <w:p>
+      <w:pPr>
+        <w:pStyle w:val="PargrafodaLista"/>
+        <w:ind w:left="1080" w:firstLine="0"/>
+      </w:pPr>
+    </w:p>
+    <w:p>
+      <w:pPr>
+        <w:pStyle w:val="PargrafodaLista"/>
+        <w:ind w:left="1080" w:firstLine="0"/>
+      </w:pPr>
+    </w:p>
+    <w:p>
+      <w:pPr>
+        <w:pStyle w:val="PargrafodaLista"/>
+        <w:ind w:left="1080" w:firstLine="0"/>
+      </w:pPr>
+    </w:p>
+    <w:p>
+      <w:pPr>
+        <w:pStyle w:val="PargrafodaLista"/>
+        <w:ind w:left="1080" w:firstLine="0"/>
+      </w:pPr>
+    </w:p>
+    <w:p>
+      <w:pPr>
+        <w:pStyle w:val="PargrafodaLista"/>
+        <w:ind w:left="1080" w:firstLine="0"/>
+      </w:pPr>
+    </w:p>
+    <w:p>
+      <w:pPr>
+        <w:pStyle w:val="PargrafodaLista"/>
+        <w:ind w:left="1080" w:firstLine="0"/>
+      </w:pPr>
+    </w:p>
     <w:p>
       <w:pPr>
         <w:pStyle w:val="Ttulo1"/>
@@ -2211,6 +3038,208 @@
     </w:p>
     <w:p>
       <w:pPr>
+        <w:pStyle w:val="PargrafodaLista"/>
+        <w:numPr>
+          <w:ilvl w:val="0"/>
+          <w:numId w:val="61"/>
+        </w:numPr>
+        <w:spacing w:line="360" w:lineRule="auto"/>
+        <w:ind w:left="0" w:firstLine="426"/>
+        <w:jc w:val="both"/>
+        <w:rPr>
+          <w:rFonts w:ascii="Arial" w:hAnsi="Arial" w:cs="Arial"/>
+          <w:sz w:val="20"/>
+          <w:szCs w:val="20"/>
+        </w:rPr>
+      </w:pPr>
+      <w:r>
+        <w:rPr>
+          <w:rFonts w:ascii="Arial" w:hAnsi="Arial" w:cs="Arial"/>
+          <w:sz w:val="20"/>
+          <w:szCs w:val="20"/>
+        </w:rPr>
+        <w:t xml:space="preserve">O </w:t>
+      </w:r>
+      <w:r>
+        <w:rPr>
+          <w:rFonts w:ascii="Arial" w:hAnsi="Arial" w:cs="Arial"/>
+          <w:sz w:val="20"/>
+          <w:szCs w:val="20"/>
+        </w:rPr>
+        <w:t>usuário</w:t>
+      </w:r>
+      <w:r>
+        <w:rPr>
+          <w:rFonts w:ascii="Arial" w:hAnsi="Arial" w:cs="Arial"/>
+          <w:sz w:val="20"/>
+          <w:szCs w:val="20"/>
+        </w:rPr>
+        <w:t xml:space="preserve"> deverá ter acesso à Internet para poder usar o website;</w:t>
+      </w:r>
+    </w:p>
+    <w:p>
+      <w:pPr>
+        <w:pStyle w:val="PargrafodaLista"/>
+        <w:numPr>
+          <w:ilvl w:val="0"/>
+          <w:numId w:val="61"/>
+        </w:numPr>
+        <w:spacing w:line="360" w:lineRule="auto"/>
+        <w:ind w:left="0" w:firstLine="426"/>
+        <w:jc w:val="both"/>
+        <w:rPr>
+          <w:rFonts w:ascii="Arial" w:hAnsi="Arial" w:cs="Arial"/>
+          <w:sz w:val="20"/>
+          <w:szCs w:val="20"/>
+        </w:rPr>
+      </w:pPr>
+      <w:r>
+        <w:rPr>
+          <w:rFonts w:ascii="Arial" w:hAnsi="Arial" w:cs="Arial"/>
+          <w:sz w:val="20"/>
+          <w:szCs w:val="20"/>
+        </w:rPr>
+        <w:t xml:space="preserve">Possuir um cadastro no </w:t>
+      </w:r>
+      <w:r>
+        <w:rPr>
+          <w:rFonts w:ascii="Arial" w:hAnsi="Arial" w:cs="Arial"/>
+          <w:sz w:val="20"/>
+          <w:szCs w:val="20"/>
+        </w:rPr>
+        <w:t xml:space="preserve">site </w:t>
+      </w:r>
+      <w:r>
+        <w:rPr>
+          <w:rFonts w:ascii="Arial" w:hAnsi="Arial" w:cs="Arial"/>
+          <w:sz w:val="20"/>
+          <w:szCs w:val="20"/>
+        </w:rPr>
+        <w:t>para interação com o</w:t>
+      </w:r>
+      <w:r>
+        <w:rPr>
+          <w:rFonts w:ascii="Arial" w:hAnsi="Arial" w:cs="Arial"/>
+          <w:sz w:val="20"/>
+          <w:szCs w:val="20"/>
+        </w:rPr>
+        <w:t xml:space="preserve"> quiz</w:t>
+      </w:r>
+      <w:r>
+        <w:rPr>
+          <w:rFonts w:ascii="Arial" w:hAnsi="Arial" w:cs="Arial"/>
+          <w:sz w:val="20"/>
+          <w:szCs w:val="20"/>
+        </w:rPr>
+        <w:t>;</w:t>
+      </w:r>
+    </w:p>
+    <w:p>
+      <w:pPr>
+        <w:pStyle w:val="PargrafodaLista"/>
+        <w:numPr>
+          <w:ilvl w:val="0"/>
+          <w:numId w:val="61"/>
+        </w:numPr>
+        <w:spacing w:line="360" w:lineRule="auto"/>
+        <w:ind w:left="0" w:firstLine="426"/>
+        <w:jc w:val="both"/>
+        <w:rPr>
+          <w:rFonts w:ascii="Arial" w:hAnsi="Arial" w:cs="Arial"/>
+          <w:sz w:val="20"/>
+          <w:szCs w:val="20"/>
+        </w:rPr>
+      </w:pPr>
+      <w:r>
+        <w:rPr>
+          <w:rFonts w:ascii="Arial" w:hAnsi="Arial" w:cs="Arial"/>
+          <w:sz w:val="20"/>
+          <w:szCs w:val="20"/>
+        </w:rPr>
+        <w:lastRenderedPageBreak/>
+        <w:t xml:space="preserve">O </w:t>
+      </w:r>
+      <w:r>
+        <w:rPr>
+          <w:rFonts w:ascii="Arial" w:hAnsi="Arial" w:cs="Arial"/>
+          <w:sz w:val="20"/>
+          <w:szCs w:val="20"/>
+        </w:rPr>
+        <w:t>usuário</w:t>
+      </w:r>
+      <w:r>
+        <w:rPr>
+          <w:rFonts w:ascii="Arial" w:hAnsi="Arial" w:cs="Arial"/>
+          <w:sz w:val="20"/>
+          <w:szCs w:val="20"/>
+        </w:rPr>
+        <w:t xml:space="preserve"> deverá ter hardwares (computadores ou notebooks) para a visualização dos dados via dashboard.</w:t>
+      </w:r>
+    </w:p>
+    <w:p>
+      <w:pPr>
+        <w:pStyle w:val="PargrafodaLista"/>
+        <w:numPr>
+          <w:ilvl w:val="0"/>
+          <w:numId w:val="61"/>
+        </w:numPr>
+        <w:spacing w:line="360" w:lineRule="auto"/>
+        <w:ind w:left="0" w:firstLine="426"/>
+        <w:jc w:val="both"/>
+        <w:rPr>
+          <w:rFonts w:ascii="Arial" w:hAnsi="Arial" w:cs="Arial"/>
+          <w:sz w:val="20"/>
+          <w:szCs w:val="20"/>
+        </w:rPr>
+      </w:pPr>
+      <w:r>
+        <w:rPr>
+          <w:rFonts w:ascii="Arial" w:hAnsi="Arial" w:cs="Arial"/>
+          <w:sz w:val="20"/>
+          <w:szCs w:val="20"/>
+        </w:rPr>
+        <w:t xml:space="preserve">O usuário precisará fazer a instalação das bibliotecas do node dentro do </w:t>
+      </w:r>
+      <w:proofErr w:type="spellStart"/>
+      <w:r>
+        <w:rPr>
+          <w:rFonts w:ascii="Arial" w:hAnsi="Arial" w:cs="Arial"/>
+          <w:sz w:val="20"/>
+          <w:szCs w:val="20"/>
+        </w:rPr>
+        <w:t>git</w:t>
+      </w:r>
+      <w:proofErr w:type="spellEnd"/>
+      <w:r>
+        <w:rPr>
+          <w:rFonts w:ascii="Arial" w:hAnsi="Arial" w:cs="Arial"/>
+          <w:sz w:val="20"/>
+          <w:szCs w:val="20"/>
+        </w:rPr>
+        <w:t xml:space="preserve"> </w:t>
+      </w:r>
+      <w:proofErr w:type="spellStart"/>
+      <w:r>
+        <w:rPr>
+          <w:rFonts w:ascii="Arial" w:hAnsi="Arial" w:cs="Arial"/>
+          <w:sz w:val="20"/>
+          <w:szCs w:val="20"/>
+        </w:rPr>
+        <w:t>bash</w:t>
+      </w:r>
+      <w:proofErr w:type="spellEnd"/>
+      <w:r>
+        <w:rPr>
+          <w:rFonts w:ascii="Arial" w:hAnsi="Arial" w:cs="Arial"/>
+          <w:sz w:val="20"/>
+          <w:szCs w:val="20"/>
+        </w:rPr>
+        <w:t xml:space="preserve"> ou terminal do Windows para iniciar a api </w:t>
+      </w:r>
+    </w:p>
+    <w:p/>
+    <w:p>
+      <w:pPr>
         <w:pStyle w:val="Ttulo1"/>
         <w:numPr>
           <w:ilvl w:val="0"/>
@@ -2223,6 +3252,56 @@
     </w:p>
     <w:p>
       <w:pPr>
+        <w:pStyle w:val="PargrafodaLista"/>
+        <w:numPr>
+          <w:ilvl w:val="0"/>
+          <w:numId w:val="63"/>
+        </w:numPr>
+        <w:ind w:left="0" w:firstLine="426"/>
+        <w:rPr>
+          <w:rFonts w:ascii="Arial" w:hAnsi="Arial" w:cs="Arial"/>
+          <w:sz w:val="20"/>
+          <w:szCs w:val="20"/>
+        </w:rPr>
+      </w:pPr>
+      <w:r>
+        <w:rPr>
+          <w:rFonts w:ascii="Arial" w:hAnsi="Arial" w:cs="Arial"/>
+          <w:sz w:val="20"/>
+          <w:szCs w:val="20"/>
+        </w:rPr>
+        <w:t xml:space="preserve">O </w:t>
+      </w:r>
+      <w:r>
+        <w:rPr>
+          <w:rFonts w:ascii="Arial" w:hAnsi="Arial" w:cs="Arial"/>
+          <w:sz w:val="20"/>
+          <w:szCs w:val="20"/>
+        </w:rPr>
+        <w:t>uso da API do projeto é totalmente licenciado pela instituição de ensino SPTECH</w:t>
+      </w:r>
+      <w:r>
+        <w:rPr>
+          <w:rFonts w:ascii="Arial" w:hAnsi="Arial" w:cs="Arial"/>
+          <w:sz w:val="20"/>
+          <w:szCs w:val="20"/>
+        </w:rPr>
+        <w:t>.</w:t>
+      </w:r>
+    </w:p>
+    <w:p>
+      <w:pPr>
+        <w:pStyle w:val="PargrafodaLista"/>
+        <w:ind w:left="426" w:firstLine="0"/>
+        <w:rPr>
+          <w:rFonts w:ascii="Arial" w:hAnsi="Arial" w:cs="Arial"/>
+          <w:sz w:val="20"/>
+          <w:szCs w:val="20"/>
+        </w:rPr>
+      </w:pPr>
+    </w:p>
+    <w:p>
+      <w:pPr>
         <w:pStyle w:val="Ttulo1"/>
         <w:numPr>
           <w:ilvl w:val="0"/>
@@ -2235,6 +3314,40 @@
     </w:p>
     <w:p>
       <w:pPr>
+        <w:pStyle w:val="PargrafodaLista"/>
+        <w:numPr>
+          <w:ilvl w:val="0"/>
+          <w:numId w:val="63"/>
+        </w:numPr>
+        <w:ind w:left="0" w:firstLine="426"/>
+        <w:rPr>
+          <w:rFonts w:ascii="Arial" w:hAnsi="Arial" w:cs="Arial"/>
+          <w:sz w:val="20"/>
+          <w:szCs w:val="20"/>
+        </w:rPr>
+      </w:pPr>
+      <w:r>
+        <w:rPr>
+          <w:rFonts w:ascii="Arial" w:hAnsi="Arial" w:cs="Arial"/>
+          <w:sz w:val="20"/>
+          <w:szCs w:val="20"/>
+        </w:rPr>
+        <w:t>Caso a biblioteca do node não seja instalada da forma correta, poderão ocorrer falhas no início da api.</w:t>
+      </w:r>
+    </w:p>
+    <w:p>
+      <w:pPr>
+        <w:pStyle w:val="PargrafodaLista"/>
+        <w:ind w:left="426" w:firstLine="0"/>
+        <w:rPr>
+          <w:rFonts w:ascii="Arial" w:hAnsi="Arial" w:cs="Arial"/>
+          <w:sz w:val="20"/>
+          <w:szCs w:val="20"/>
+        </w:rPr>
+      </w:pPr>
+    </w:p>
+    <w:p>
+      <w:pPr>
         <w:pStyle w:val="Ttulo1"/>
         <w:numPr>
           <w:ilvl w:val="0"/>
@@ -2245,9 +3358,9 @@
         <w:t>Agradecimentos</w:t>
       </w:r>
     </w:p>
-    <w:p/>
     <w:p>
       <w:pPr>
+        <w:pStyle w:val="NormalWeb"/>
         <w:spacing w:line="360" w:lineRule="auto"/>
         <w:jc w:val="both"/>
         <w:rPr>
@@ -2256,10 +3369,137 @@
           <w:szCs w:val="20"/>
         </w:rPr>
       </w:pPr>
+      <w:r>
+        <w:rPr>
+          <w:rFonts w:ascii="Arial" w:hAnsi="Arial" w:cs="Arial"/>
+          <w:sz w:val="20"/>
+          <w:szCs w:val="20"/>
+        </w:rPr>
+        <w:t>Gostaria de expressar minha sincera gratidão a todos que contribuíram de forma direta ou indireta para a realização deste projeto.</w:t>
+      </w:r>
+    </w:p>
+    <w:p>
+      <w:pPr>
+        <w:pStyle w:val="NormalWeb"/>
+        <w:spacing w:line="360" w:lineRule="auto"/>
+        <w:jc w:val="both"/>
+        <w:rPr>
+          <w:rFonts w:ascii="Arial" w:hAnsi="Arial" w:cs="Arial"/>
+          <w:sz w:val="20"/>
+          <w:szCs w:val="20"/>
+        </w:rPr>
+      </w:pPr>
+      <w:r>
+        <w:rPr>
+          <w:rFonts w:ascii="Arial" w:hAnsi="Arial" w:cs="Arial"/>
+          <w:sz w:val="20"/>
+          <w:szCs w:val="20"/>
+        </w:rPr>
+        <w:t xml:space="preserve">Em primeiro lugar, agradeço aos </w:t>
+      </w:r>
+      <w:r>
+        <w:rPr>
+          <w:rFonts w:ascii="Arial" w:hAnsi="Arial" w:cs="Arial"/>
+          <w:sz w:val="20"/>
+          <w:szCs w:val="20"/>
+        </w:rPr>
+        <w:t>líderes pedagógicos e a equipe do socioemocional</w:t>
+      </w:r>
+      <w:r>
+        <w:rPr>
+          <w:rFonts w:ascii="Arial" w:hAnsi="Arial" w:cs="Arial"/>
+          <w:sz w:val="20"/>
+          <w:szCs w:val="20"/>
+        </w:rPr>
+        <w:t xml:space="preserve"> pelo compartilhamento de conhecimentos valiosos e pela orientação que me ajudou a superar os desafios ao longo do caminho.</w:t>
+      </w:r>
+    </w:p>
+    <w:p>
+      <w:pPr>
+        <w:pStyle w:val="NormalWeb"/>
+        <w:spacing w:line="360" w:lineRule="auto"/>
+        <w:jc w:val="both"/>
+        <w:rPr>
+          <w:rFonts w:ascii="Arial" w:hAnsi="Arial" w:cs="Arial"/>
+          <w:sz w:val="20"/>
+          <w:szCs w:val="20"/>
+        </w:rPr>
+      </w:pPr>
+      <w:r>
+        <w:rPr>
+          <w:rFonts w:ascii="Arial" w:hAnsi="Arial" w:cs="Arial"/>
+          <w:sz w:val="20"/>
+          <w:szCs w:val="20"/>
+        </w:rPr>
+        <w:t xml:space="preserve">Por fim, </w:t>
+      </w:r>
+      <w:r>
+        <w:rPr>
+          <w:rFonts w:ascii="Arial" w:hAnsi="Arial" w:cs="Arial"/>
+          <w:sz w:val="20"/>
+          <w:szCs w:val="20"/>
+        </w:rPr>
+        <w:t>agradeço e</w:t>
+      </w:r>
+      <w:r>
+        <w:rPr>
+          <w:rFonts w:ascii="Arial" w:hAnsi="Arial" w:cs="Arial"/>
+          <w:sz w:val="20"/>
+          <w:szCs w:val="20"/>
+        </w:rPr>
+        <w:t xml:space="preserve"> reconheço o apoio de colegas, amigos e familiares, que estiveram presentes com palavras de incentivo e compreensão durante todo o processo</w:t>
+      </w:r>
+      <w:r>
+        <w:rPr>
+          <w:rFonts w:ascii="Arial" w:hAnsi="Arial" w:cs="Arial"/>
+          <w:sz w:val="20"/>
+          <w:szCs w:val="20"/>
+        </w:rPr>
+        <w:t xml:space="preserve"> principalmente ao meu pai que me inspirou a mim a fazer a realização desse projeto</w:t>
+      </w:r>
+      <w:r>
+        <w:rPr>
+          <w:rFonts w:ascii="Arial" w:hAnsi="Arial" w:cs="Arial"/>
+          <w:sz w:val="20"/>
+          <w:szCs w:val="20"/>
+        </w:rPr>
+        <w:t>.</w:t>
+      </w:r>
+    </w:p>
+    <w:p>
+      <w:pPr>
+        <w:pStyle w:val="NormalWeb"/>
+        <w:spacing w:line="360" w:lineRule="auto"/>
+        <w:jc w:val="both"/>
+        <w:rPr>
+          <w:rFonts w:ascii="Arial" w:hAnsi="Arial" w:cs="Arial"/>
+          <w:sz w:val="20"/>
+          <w:szCs w:val="20"/>
+        </w:rPr>
+      </w:pPr>
+      <w:r>
+        <w:rPr>
+          <w:rFonts w:ascii="Arial" w:hAnsi="Arial" w:cs="Arial"/>
+          <w:sz w:val="20"/>
+          <w:szCs w:val="20"/>
+        </w:rPr>
+        <w:t>Este projeto representa não apenas um marco em minha trajetória, mas também a soma de tudo o que aprendi com aqueles que me inspiram diariamente.</w:t>
+      </w:r>
+    </w:p>
+    <w:p>
+      <w:pPr>
+        <w:spacing w:line="360" w:lineRule="auto"/>
+        <w:jc w:val="both"/>
+        <w:rPr>
+          <w:rFonts w:ascii="Arial" w:hAnsi="Arial" w:cs="Arial"/>
+          <w:sz w:val="20"/>
+          <w:szCs w:val="20"/>
+        </w:rPr>
+      </w:pPr>
     </w:p>
     <w:sectPr>
-      <w:headerReference w:type="default" r:id="rId15"/>
-      <w:footerReference w:type="default" r:id="rId16"/>
+      <w:headerReference w:type="default" r:id="rId17"/>
+      <w:footerReference w:type="default" r:id="rId18"/>
       <w:pgSz w:w="11906" w:h="16838"/>
       <w:pgMar w:top="1440" w:right="1440" w:bottom="0" w:left="1440" w:header="709" w:footer="709" w:gutter="0"/>
       <w:cols w:space="708"/>
@@ -2331,61 +3571,614 @@
 
 <file path=word/header1.xml><?xml version="1.0" encoding="utf-8"?>
 <w:hdr xmlns:wpc="http://schemas.microsoft.com/office/word/2010/wordprocessingCanvas" xmlns:cx="http://schemas.microsoft.com/office/drawing/2014/chartex" xmlns:cx1="http://schemas.microsoft.com/office/drawing/2015/9/8/chartex" xmlns:cx2="http://schemas.microsoft.com/office/drawing/2015/10/21/chartex" xmlns:cx3="http://schemas.microsoft.com/office/drawing/2016/5/9/chartex" xmlns:cx4="http://schemas.microsoft.com/office/drawing/2016/5/10/chartex" xmlns:cx5="http://schemas.microsoft.com/office/drawing/2016/5/11/chartex" xmlns:cx6="http://schemas.microsoft.com/office/drawing/2016/5/12/chartex" xmlns:cx7="http://schemas.microsoft.com/office/drawing/2016/5/13/chartex" xmlns:cx8="http://schemas.microsoft.com/office/drawing/2016/5/14/chartex" xmlns:mc="http://schemas.openxmlformats.org/markup-compatibility/2006" xmlns:aink="http://schemas.microsoft.com/office/drawing/2016/ink" xmlns:am3d="http://schemas.microsoft.com/office/drawing/2017/model3d" xmlns:o="urn:schemas-microsoft-com:office:office" xmlns:oel="http://schemas.microsoft.com/office/2019/extlst" xmlns:r="http://schemas.openxmlformats.org/officeDocument/2006/relationships" xmlns:m="http://schemas.openxmlformats.org/officeDocument/2006/math" xmlns:v="urn:schemas-microsoft-com:vml" xmlns:wp14="http://schemas.microsoft.com/office/word/2010/wordprocessingDrawing" xmlns:wp="http://schemas.openxmlformats.org/drawingml/2006/wordprocessingDrawing" xmlns:w10="urn:schemas-microsoft-com:office:word" xmlns:w="http://schemas.openxmlformats.org/wordprocessingml/2006/main" xmlns:w14="http://schemas.microsoft.com/office/word/2010/wordml" xmlns:w15="http://schemas.microsoft.com/office/word/2012/wordml" xmlns:w16cex="http://schemas.microsoft.com/office/word/2018/wordml/cex" xmlns:w16cid="http://schemas.microsoft.com/office/word/2016/wordml/cid" xmlns:w16="http://schemas.microsoft.com/office/word/2018/wordml" xmlns:w16du="http://schemas.microsoft.com/office/word/2023/wordml/word16du" xmlns:w16sdtdh="http://schemas.microsoft.com/office/word/2020/wordml/sdtdatahash" xmlns:w16se="http://schemas.microsoft.com/office/word/2015/wordml/symex" xmlns:wpg="http://schemas.microsoft.com/office/word/2010/wordprocessingGroup" xmlns:wpi="http://schemas.microsoft.com/office/word/2010/wordprocessingInk" xmlns:wne="http://schemas.microsoft.com/office/word/2006/wordml" xmlns:wps="http://schemas.microsoft.com/office/word/2010/wordprocessingShape" mc:Ignorable="w14 w15 w16se w16cid w16 w16cex w16sdtdh w16du wp14">
-  <w:tbl>
-    <w:tblPr>
-      <w:tblW w:w="0" w:type="auto"/>
-      <w:tblLayout w:type="fixed"/>
-      <w:tblLook w:val="06A0" w:firstRow="1" w:lastRow="0" w:firstColumn="1" w:lastColumn="0" w:noHBand="1" w:noVBand="1"/>
-    </w:tblPr>
-    <w:tblGrid>
-      <w:gridCol w:w="3485"/>
-      <w:gridCol w:w="3485"/>
-      <w:gridCol w:w="3485"/>
-    </w:tblGrid>
-    <w:tr>
-      <w:trPr>
-        <w:trHeight w:val="300"/>
-      </w:trPr>
-      <w:tc>
-        <w:tcPr>
-          <w:tcW w:w="3485" w:type="dxa"/>
-        </w:tcPr>
-        <w:p>
-          <w:pPr>
-            <w:pStyle w:val="Cabealho"/>
-            <w:ind w:left="-115"/>
-          </w:pPr>
-        </w:p>
-      </w:tc>
-      <w:tc>
-        <w:tcPr>
-          <w:tcW w:w="3485" w:type="dxa"/>
-        </w:tcPr>
-        <w:p>
-          <w:pPr>
-            <w:pStyle w:val="Cabealho"/>
-            <w:jc w:val="center"/>
-          </w:pPr>
-        </w:p>
-      </w:tc>
-      <w:tc>
-        <w:tcPr>
-          <w:tcW w:w="3485" w:type="dxa"/>
-        </w:tcPr>
-        <w:p>
-          <w:pPr>
-            <w:pStyle w:val="Cabealho"/>
-            <w:ind w:right="-115"/>
-            <w:jc w:val="right"/>
-          </w:pPr>
-        </w:p>
-      </w:tc>
-    </w:tr>
-  </w:tbl>
   <w:p>
     <w:pPr>
       <w:pStyle w:val="Cabealho"/>
+      <w:ind w:firstLine="0"/>
     </w:pPr>
+    <w:r>
+      <w:rPr>
+        <w:noProof/>
+      </w:rPr>
+      <mc:AlternateContent>
+        <mc:Choice Requires="wps">
+          <w:drawing>
+            <wp:anchor distT="0" distB="0" distL="114300" distR="114300" simplePos="0" relativeHeight="251657214" behindDoc="0" locked="0" layoutInCell="1" allowOverlap="1" wp14:anchorId="67FEE1B3" wp14:editId="57429BB6">
+              <wp:simplePos x="0" y="0"/>
+              <wp:positionH relativeFrom="page">
+                <wp:posOffset>-31805</wp:posOffset>
+              </wp:positionH>
+              <wp:positionV relativeFrom="paragraph">
+                <wp:posOffset>-577104</wp:posOffset>
+              </wp:positionV>
+              <wp:extent cx="8682521" cy="1081073"/>
+              <wp:effectExtent l="0" t="0" r="4445" b="5080"/>
+              <wp:wrapNone/>
+              <wp:docPr id="536287199" name="Retângulo 2"/>
+              <wp:cNvGraphicFramePr/>
+              <a:graphic xmlns:a="http://schemas.openxmlformats.org/drawingml/2006/main">
+                <a:graphicData uri="http://schemas.microsoft.com/office/word/2010/wordprocessingShape">
+                  <wps:wsp>
+                    <wps:cNvSpPr/>
+                    <wps:spPr>
+                      <a:xfrm>
+                        <a:off x="0" y="0"/>
+                        <a:ext cx="8682521" cy="1081073"/>
+                      </a:xfrm>
+                      <a:custGeom>
+                        <a:avLst/>
+                        <a:gdLst>
+                          <a:gd name="connsiteX0" fmla="*/ 0 w 7537450"/>
+                          <a:gd name="connsiteY0" fmla="*/ 0 h 890270"/>
+                          <a:gd name="connsiteX1" fmla="*/ 7537450 w 7537450"/>
+                          <a:gd name="connsiteY1" fmla="*/ 0 h 890270"/>
+                          <a:gd name="connsiteX2" fmla="*/ 7537450 w 7537450"/>
+                          <a:gd name="connsiteY2" fmla="*/ 890270 h 890270"/>
+                          <a:gd name="connsiteX3" fmla="*/ 0 w 7537450"/>
+                          <a:gd name="connsiteY3" fmla="*/ 890270 h 890270"/>
+                          <a:gd name="connsiteX4" fmla="*/ 0 w 7537450"/>
+                          <a:gd name="connsiteY4" fmla="*/ 0 h 890270"/>
+                          <a:gd name="connsiteX0" fmla="*/ 0 w 7537450"/>
+                          <a:gd name="connsiteY0" fmla="*/ 0 h 890270"/>
+                          <a:gd name="connsiteX1" fmla="*/ 7537450 w 7537450"/>
+                          <a:gd name="connsiteY1" fmla="*/ 0 h 890270"/>
+                          <a:gd name="connsiteX2" fmla="*/ 7537450 w 7537450"/>
+                          <a:gd name="connsiteY2" fmla="*/ 890270 h 890270"/>
+                          <a:gd name="connsiteX3" fmla="*/ 0 w 7537450"/>
+                          <a:gd name="connsiteY3" fmla="*/ 890270 h 890270"/>
+                          <a:gd name="connsiteX4" fmla="*/ 0 w 7537450"/>
+                          <a:gd name="connsiteY4" fmla="*/ 0 h 890270"/>
+                          <a:gd name="connsiteX0" fmla="*/ 0 w 7537450"/>
+                          <a:gd name="connsiteY0" fmla="*/ 0 h 890270"/>
+                          <a:gd name="connsiteX1" fmla="*/ 7537450 w 7537450"/>
+                          <a:gd name="connsiteY1" fmla="*/ 0 h 890270"/>
+                          <a:gd name="connsiteX2" fmla="*/ 7537450 w 7537450"/>
+                          <a:gd name="connsiteY2" fmla="*/ 890270 h 890270"/>
+                          <a:gd name="connsiteX3" fmla="*/ 0 w 7537450"/>
+                          <a:gd name="connsiteY3" fmla="*/ 890270 h 890270"/>
+                          <a:gd name="connsiteX4" fmla="*/ 0 w 7537450"/>
+                          <a:gd name="connsiteY4" fmla="*/ 0 h 890270"/>
+                          <a:gd name="connsiteX0" fmla="*/ 0 w 7537450"/>
+                          <a:gd name="connsiteY0" fmla="*/ 0 h 890270"/>
+                          <a:gd name="connsiteX1" fmla="*/ 7537450 w 7537450"/>
+                          <a:gd name="connsiteY1" fmla="*/ 0 h 890270"/>
+                          <a:gd name="connsiteX2" fmla="*/ 7537450 w 7537450"/>
+                          <a:gd name="connsiteY2" fmla="*/ 890270 h 890270"/>
+                          <a:gd name="connsiteX3" fmla="*/ 0 w 7537450"/>
+                          <a:gd name="connsiteY3" fmla="*/ 890270 h 890270"/>
+                          <a:gd name="connsiteX4" fmla="*/ 0 w 7537450"/>
+                          <a:gd name="connsiteY4" fmla="*/ 0 h 890270"/>
+                          <a:gd name="connsiteX0" fmla="*/ 0 w 7537450"/>
+                          <a:gd name="connsiteY0" fmla="*/ 0 h 890270"/>
+                          <a:gd name="connsiteX1" fmla="*/ 7537450 w 7537450"/>
+                          <a:gd name="connsiteY1" fmla="*/ 0 h 890270"/>
+                          <a:gd name="connsiteX2" fmla="*/ 5422403 w 7537450"/>
+                          <a:gd name="connsiteY2" fmla="*/ 826659 h 890270"/>
+                          <a:gd name="connsiteX3" fmla="*/ 0 w 7537450"/>
+                          <a:gd name="connsiteY3" fmla="*/ 890270 h 890270"/>
+                          <a:gd name="connsiteX4" fmla="*/ 0 w 7537450"/>
+                          <a:gd name="connsiteY4" fmla="*/ 0 h 890270"/>
+                          <a:gd name="connsiteX0" fmla="*/ 0 w 7537450"/>
+                          <a:gd name="connsiteY0" fmla="*/ 154551 h 1044821"/>
+                          <a:gd name="connsiteX1" fmla="*/ 7537450 w 7537450"/>
+                          <a:gd name="connsiteY1" fmla="*/ 154551 h 1044821"/>
+                          <a:gd name="connsiteX2" fmla="*/ 3848045 w 7537450"/>
+                          <a:gd name="connsiteY2" fmla="*/ 687012 h 1044821"/>
+                          <a:gd name="connsiteX3" fmla="*/ 0 w 7537450"/>
+                          <a:gd name="connsiteY3" fmla="*/ 1044821 h 1044821"/>
+                          <a:gd name="connsiteX4" fmla="*/ 0 w 7537450"/>
+                          <a:gd name="connsiteY4" fmla="*/ 154551 h 1044821"/>
+                          <a:gd name="connsiteX0" fmla="*/ 0 w 8587022"/>
+                          <a:gd name="connsiteY0" fmla="*/ 0 h 906260"/>
+                          <a:gd name="connsiteX1" fmla="*/ 7537450 w 8587022"/>
+                          <a:gd name="connsiteY1" fmla="*/ 0 h 906260"/>
+                          <a:gd name="connsiteX2" fmla="*/ 8587022 w 8587022"/>
+                          <a:gd name="connsiteY2" fmla="*/ 906260 h 906260"/>
+                          <a:gd name="connsiteX3" fmla="*/ 0 w 8587022"/>
+                          <a:gd name="connsiteY3" fmla="*/ 890270 h 906260"/>
+                          <a:gd name="connsiteX4" fmla="*/ 0 w 8587022"/>
+                          <a:gd name="connsiteY4" fmla="*/ 0 h 906260"/>
+                        </a:gdLst>
+                        <a:ahLst/>
+                        <a:cxnLst>
+                          <a:cxn ang="0">
+                            <a:pos x="connsiteX0" y="connsiteY0"/>
+                          </a:cxn>
+                          <a:cxn ang="0">
+                            <a:pos x="connsiteX1" y="connsiteY1"/>
+                          </a:cxn>
+                          <a:cxn ang="0">
+                            <a:pos x="connsiteX2" y="connsiteY2"/>
+                          </a:cxn>
+                          <a:cxn ang="0">
+                            <a:pos x="connsiteX3" y="connsiteY3"/>
+                          </a:cxn>
+                          <a:cxn ang="0">
+                            <a:pos x="connsiteX4" y="connsiteY4"/>
+                          </a:cxn>
+                        </a:cxnLst>
+                        <a:rect l="l" t="t" r="r" b="b"/>
+                        <a:pathLst>
+                          <a:path w="8587022" h="906260">
+                            <a:moveTo>
+                              <a:pt x="0" y="0"/>
+                            </a:moveTo>
+                            <a:lnTo>
+                              <a:pt x="7537450" y="0"/>
+                            </a:lnTo>
+                            <a:cubicBezTo>
+                              <a:pt x="7537450" y="296757"/>
+                              <a:pt x="7227349" y="-448020"/>
+                              <a:pt x="8587022" y="906260"/>
+                            </a:cubicBezTo>
+                            <a:cubicBezTo>
+                              <a:pt x="2965579" y="-580634"/>
+                              <a:pt x="2512483" y="890270"/>
+                              <a:pt x="0" y="890270"/>
+                            </a:cubicBezTo>
+                            <a:lnTo>
+                              <a:pt x="0" y="0"/>
+                            </a:lnTo>
+                            <a:close/>
+                          </a:path>
+                        </a:pathLst>
+                      </a:custGeom>
+                      <a:solidFill>
+                        <a:schemeClr val="bg1">
+                          <a:lumMod val="65000"/>
+                        </a:schemeClr>
+                      </a:solidFill>
+                      <a:ln w="3175">
+                        <a:noFill/>
+                      </a:ln>
+                    </wps:spPr>
+                    <wps:style>
+                      <a:lnRef idx="2">
+                        <a:schemeClr val="accent1">
+                          <a:shade val="15000"/>
+                        </a:schemeClr>
+                      </a:lnRef>
+                      <a:fillRef idx="1">
+                        <a:schemeClr val="accent1"/>
+                      </a:fillRef>
+                      <a:effectRef idx="0">
+                        <a:schemeClr val="accent1"/>
+                      </a:effectRef>
+                      <a:fontRef idx="minor">
+                        <a:schemeClr val="lt1"/>
+                      </a:fontRef>
+                    </wps:style>
+                    <wps:bodyPr rot="0" spcFirstLastPara="0" vertOverflow="overflow" horzOverflow="overflow" vert="horz" wrap="square" lIns="91440" tIns="45720" rIns="91440" bIns="45720" numCol="1" spcCol="0" rtlCol="0" fromWordArt="0" anchor="ctr" anchorCtr="0" forceAA="0" compatLnSpc="1">
+                      <a:prstTxWarp prst="textNoShape">
+                        <a:avLst/>
+                      </a:prstTxWarp>
+                      <a:noAutofit/>
+                    </wps:bodyPr>
+                  </wps:wsp>
+                </a:graphicData>
+              </a:graphic>
+              <wp14:sizeRelH relativeFrom="margin">
+                <wp14:pctWidth>0</wp14:pctWidth>
+              </wp14:sizeRelH>
+              <wp14:sizeRelV relativeFrom="margin">
+                <wp14:pctHeight>0</wp14:pctHeight>
+              </wp14:sizeRelV>
+            </wp:anchor>
+          </w:drawing>
+        </mc:Choice>
+        <mc:Fallback>
+          <w:pict>
+            <v:shape w14:anchorId="531F6B90" id="Retângulo 2" o:spid="_x0000_s1026" style="position:absolute;margin-left:-2.5pt;margin-top:-45.45pt;width:683.65pt;height:85.1pt;z-index:251657214;visibility:visible;mso-wrap-style:square;mso-width-percent:0;mso-height-percent:0;mso-wrap-distance-left:9pt;mso-wrap-distance-top:0;mso-wrap-distance-right:9pt;mso-wrap-distance-bottom:0;mso-position-horizontal:absolute;mso-position-horizontal-relative:page;mso-position-vertical:absolute;mso-position-vertical-relative:text;mso-width-percent:0;mso-height-percent:0;mso-width-relative:margin;mso-height-relative:margin;v-text-anchor:middle" coordsize="8587022,906260" o:gfxdata="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" path="m,l7537450,v,296757,-310101,-448020,1049572,906260c2965579,-580634,2512483,890270,,890270l,xe" fillcolor="#a5a5a5 [2092]" stroked="f" strokeweight=".25pt">
+              <v:stroke joinstyle="miter"/>
+              <v:path arrowok="t" o:connecttype="custom" o:connectlocs="0,0;7621276,0;8682521,1081073;0,1061999;0,0" o:connectangles="0,0,0,0,0"/>
+              <w10:wrap anchorx="page"/>
+            </v:shape>
+          </w:pict>
+        </mc:Fallback>
+      </mc:AlternateContent>
+    </w:r>
+    <w:r>
+      <w:rPr>
+        <w:noProof/>
+      </w:rPr>
+      <mc:AlternateContent>
+        <mc:Choice Requires="wps">
+          <w:drawing>
+            <wp:anchor distT="0" distB="0" distL="114300" distR="114300" simplePos="0" relativeHeight="251658239" behindDoc="0" locked="0" layoutInCell="1" allowOverlap="1" wp14:anchorId="294FBFB3" wp14:editId="5D812BA6">
+              <wp:simplePos x="0" y="0"/>
+              <wp:positionH relativeFrom="page">
+                <wp:align>left</wp:align>
+              </wp:positionH>
+              <wp:positionV relativeFrom="paragraph">
+                <wp:posOffset>-386605</wp:posOffset>
+              </wp:positionV>
+              <wp:extent cx="8587105" cy="929999"/>
+              <wp:effectExtent l="0" t="0" r="4445" b="3810"/>
+              <wp:wrapNone/>
+              <wp:docPr id="1944371797" name="Retângulo 2"/>
+              <wp:cNvGraphicFramePr/>
+              <a:graphic xmlns:a="http://schemas.openxmlformats.org/drawingml/2006/main">
+                <a:graphicData uri="http://schemas.microsoft.com/office/word/2010/wordprocessingShape">
+                  <wps:wsp>
+                    <wps:cNvSpPr/>
+                    <wps:spPr>
+                      <a:xfrm>
+                        <a:off x="0" y="0"/>
+                        <a:ext cx="8587105" cy="929999"/>
+                      </a:xfrm>
+                      <a:custGeom>
+                        <a:avLst/>
+                        <a:gdLst>
+                          <a:gd name="connsiteX0" fmla="*/ 0 w 7537450"/>
+                          <a:gd name="connsiteY0" fmla="*/ 0 h 890270"/>
+                          <a:gd name="connsiteX1" fmla="*/ 7537450 w 7537450"/>
+                          <a:gd name="connsiteY1" fmla="*/ 0 h 890270"/>
+                          <a:gd name="connsiteX2" fmla="*/ 7537450 w 7537450"/>
+                          <a:gd name="connsiteY2" fmla="*/ 890270 h 890270"/>
+                          <a:gd name="connsiteX3" fmla="*/ 0 w 7537450"/>
+                          <a:gd name="connsiteY3" fmla="*/ 890270 h 890270"/>
+                          <a:gd name="connsiteX4" fmla="*/ 0 w 7537450"/>
+                          <a:gd name="connsiteY4" fmla="*/ 0 h 890270"/>
+                          <a:gd name="connsiteX0" fmla="*/ 0 w 7537450"/>
+                          <a:gd name="connsiteY0" fmla="*/ 0 h 890270"/>
+                          <a:gd name="connsiteX1" fmla="*/ 7537450 w 7537450"/>
+                          <a:gd name="connsiteY1" fmla="*/ 0 h 890270"/>
+                          <a:gd name="connsiteX2" fmla="*/ 7537450 w 7537450"/>
+                          <a:gd name="connsiteY2" fmla="*/ 890270 h 890270"/>
+                          <a:gd name="connsiteX3" fmla="*/ 0 w 7537450"/>
+                          <a:gd name="connsiteY3" fmla="*/ 890270 h 890270"/>
+                          <a:gd name="connsiteX4" fmla="*/ 0 w 7537450"/>
+                          <a:gd name="connsiteY4" fmla="*/ 0 h 890270"/>
+                          <a:gd name="connsiteX0" fmla="*/ 0 w 7537450"/>
+                          <a:gd name="connsiteY0" fmla="*/ 0 h 890270"/>
+                          <a:gd name="connsiteX1" fmla="*/ 7537450 w 7537450"/>
+                          <a:gd name="connsiteY1" fmla="*/ 0 h 890270"/>
+                          <a:gd name="connsiteX2" fmla="*/ 7537450 w 7537450"/>
+                          <a:gd name="connsiteY2" fmla="*/ 890270 h 890270"/>
+                          <a:gd name="connsiteX3" fmla="*/ 0 w 7537450"/>
+                          <a:gd name="connsiteY3" fmla="*/ 890270 h 890270"/>
+                          <a:gd name="connsiteX4" fmla="*/ 0 w 7537450"/>
+                          <a:gd name="connsiteY4" fmla="*/ 0 h 890270"/>
+                          <a:gd name="connsiteX0" fmla="*/ 0 w 7537450"/>
+                          <a:gd name="connsiteY0" fmla="*/ 0 h 890270"/>
+                          <a:gd name="connsiteX1" fmla="*/ 7537450 w 7537450"/>
+                          <a:gd name="connsiteY1" fmla="*/ 0 h 890270"/>
+                          <a:gd name="connsiteX2" fmla="*/ 7537450 w 7537450"/>
+                          <a:gd name="connsiteY2" fmla="*/ 890270 h 890270"/>
+                          <a:gd name="connsiteX3" fmla="*/ 0 w 7537450"/>
+                          <a:gd name="connsiteY3" fmla="*/ 890270 h 890270"/>
+                          <a:gd name="connsiteX4" fmla="*/ 0 w 7537450"/>
+                          <a:gd name="connsiteY4" fmla="*/ 0 h 890270"/>
+                          <a:gd name="connsiteX0" fmla="*/ 0 w 7537450"/>
+                          <a:gd name="connsiteY0" fmla="*/ 0 h 890270"/>
+                          <a:gd name="connsiteX1" fmla="*/ 7537450 w 7537450"/>
+                          <a:gd name="connsiteY1" fmla="*/ 0 h 890270"/>
+                          <a:gd name="connsiteX2" fmla="*/ 5422403 w 7537450"/>
+                          <a:gd name="connsiteY2" fmla="*/ 826659 h 890270"/>
+                          <a:gd name="connsiteX3" fmla="*/ 0 w 7537450"/>
+                          <a:gd name="connsiteY3" fmla="*/ 890270 h 890270"/>
+                          <a:gd name="connsiteX4" fmla="*/ 0 w 7537450"/>
+                          <a:gd name="connsiteY4" fmla="*/ 0 h 890270"/>
+                          <a:gd name="connsiteX0" fmla="*/ 0 w 7537450"/>
+                          <a:gd name="connsiteY0" fmla="*/ 154551 h 1044821"/>
+                          <a:gd name="connsiteX1" fmla="*/ 7537450 w 7537450"/>
+                          <a:gd name="connsiteY1" fmla="*/ 154551 h 1044821"/>
+                          <a:gd name="connsiteX2" fmla="*/ 3848045 w 7537450"/>
+                          <a:gd name="connsiteY2" fmla="*/ 687012 h 1044821"/>
+                          <a:gd name="connsiteX3" fmla="*/ 0 w 7537450"/>
+                          <a:gd name="connsiteY3" fmla="*/ 1044821 h 1044821"/>
+                          <a:gd name="connsiteX4" fmla="*/ 0 w 7537450"/>
+                          <a:gd name="connsiteY4" fmla="*/ 154551 h 1044821"/>
+                          <a:gd name="connsiteX0" fmla="*/ 0 w 8587022"/>
+                          <a:gd name="connsiteY0" fmla="*/ 0 h 906260"/>
+                          <a:gd name="connsiteX1" fmla="*/ 7537450 w 8587022"/>
+                          <a:gd name="connsiteY1" fmla="*/ 0 h 906260"/>
+                          <a:gd name="connsiteX2" fmla="*/ 8587022 w 8587022"/>
+                          <a:gd name="connsiteY2" fmla="*/ 906260 h 906260"/>
+                          <a:gd name="connsiteX3" fmla="*/ 0 w 8587022"/>
+                          <a:gd name="connsiteY3" fmla="*/ 890270 h 906260"/>
+                          <a:gd name="connsiteX4" fmla="*/ 0 w 8587022"/>
+                          <a:gd name="connsiteY4" fmla="*/ 0 h 906260"/>
+                        </a:gdLst>
+                        <a:ahLst/>
+                        <a:cxnLst>
+                          <a:cxn ang="0">
+                            <a:pos x="connsiteX0" y="connsiteY0"/>
+                          </a:cxn>
+                          <a:cxn ang="0">
+                            <a:pos x="connsiteX1" y="connsiteY1"/>
+                          </a:cxn>
+                          <a:cxn ang="0">
+                            <a:pos x="connsiteX2" y="connsiteY2"/>
+                          </a:cxn>
+                          <a:cxn ang="0">
+                            <a:pos x="connsiteX3" y="connsiteY3"/>
+                          </a:cxn>
+                          <a:cxn ang="0">
+                            <a:pos x="connsiteX4" y="connsiteY4"/>
+                          </a:cxn>
+                        </a:cxnLst>
+                        <a:rect l="l" t="t" r="r" b="b"/>
+                        <a:pathLst>
+                          <a:path w="8587022" h="906260">
+                            <a:moveTo>
+                              <a:pt x="0" y="0"/>
+                            </a:moveTo>
+                            <a:lnTo>
+                              <a:pt x="7537450" y="0"/>
+                            </a:lnTo>
+                            <a:cubicBezTo>
+                              <a:pt x="7537450" y="296757"/>
+                              <a:pt x="7227349" y="-448020"/>
+                              <a:pt x="8587022" y="906260"/>
+                            </a:cubicBezTo>
+                            <a:cubicBezTo>
+                              <a:pt x="2965579" y="-580634"/>
+                              <a:pt x="2512483" y="890270"/>
+                              <a:pt x="0" y="890270"/>
+                            </a:cubicBezTo>
+                            <a:lnTo>
+                              <a:pt x="0" y="0"/>
+                            </a:lnTo>
+                            <a:close/>
+                          </a:path>
+                        </a:pathLst>
+                      </a:custGeom>
+                      <a:solidFill>
+                        <a:schemeClr val="bg1">
+                          <a:lumMod val="50000"/>
+                          <a:alpha val="71000"/>
+                        </a:schemeClr>
+                      </a:solidFill>
+                      <a:ln w="3175">
+                        <a:noFill/>
+                      </a:ln>
+                    </wps:spPr>
+                    <wps:style>
+                      <a:lnRef idx="2">
+                        <a:schemeClr val="accent1">
+                          <a:shade val="15000"/>
+                        </a:schemeClr>
+                      </a:lnRef>
+                      <a:fillRef idx="1">
+                        <a:schemeClr val="accent1"/>
+                      </a:fillRef>
+                      <a:effectRef idx="0">
+                        <a:schemeClr val="accent1"/>
+                      </a:effectRef>
+                      <a:fontRef idx="minor">
+                        <a:schemeClr val="lt1"/>
+                      </a:fontRef>
+                    </wps:style>
+                    <wps:bodyPr rot="0" spcFirstLastPara="0" vertOverflow="overflow" horzOverflow="overflow" vert="horz" wrap="square" lIns="91440" tIns="45720" rIns="91440" bIns="45720" numCol="1" spcCol="0" rtlCol="0" fromWordArt="0" anchor="ctr" anchorCtr="0" forceAA="0" compatLnSpc="1">
+                      <a:prstTxWarp prst="textNoShape">
+                        <a:avLst/>
+                      </a:prstTxWarp>
+                      <a:noAutofit/>
+                    </wps:bodyPr>
+                  </wps:wsp>
+                </a:graphicData>
+              </a:graphic>
+              <wp14:sizeRelH relativeFrom="margin">
+                <wp14:pctWidth>0</wp14:pctWidth>
+              </wp14:sizeRelH>
+              <wp14:sizeRelV relativeFrom="margin">
+                <wp14:pctHeight>0</wp14:pctHeight>
+              </wp14:sizeRelV>
+            </wp:anchor>
+          </w:drawing>
+        </mc:Choice>
+        <mc:Fallback>
+          <w:pict>
+            <v:shape w14:anchorId="1A562F12" id="Retângulo 2" o:spid="_x0000_s1026" style="position:absolute;margin-left:0;margin-top:-30.45pt;width:676.15pt;height:73.25pt;z-index:251658239;visibility:visible;mso-wrap-style:square;mso-width-percent:0;mso-height-percent:0;mso-wrap-distance-left:9pt;mso-wrap-distance-top:0;mso-wrap-distance-right:9pt;mso-wrap-distance-bottom:0;mso-position-horizontal:left;mso-position-horizontal-relative:page;mso-position-vertical:absolute;mso-position-vertical-relative:text;mso-width-percent:0;mso-height-percent:0;mso-width-relative:margin;mso-height-relative:margin;v-text-anchor:middle" coordsize="8587022,906260" o:gfxdata="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" path="m,l7537450,v,296757,-310101,-448020,1049572,906260c2965579,-580634,2512483,890270,,890270l,xe" fillcolor="#7f7f7f [1612]" stroked="f" strokeweight=".25pt">
+              <v:fill opacity="46517f"/>
+              <v:stroke joinstyle="miter"/>
+              <v:path arrowok="t" o:connecttype="custom" o:connectlocs="0,0;7537523,0;8587105,929999;0,913590;0,0" o:connectangles="0,0,0,0,0"/>
+              <w10:wrap anchorx="page"/>
+            </v:shape>
+          </w:pict>
+        </mc:Fallback>
+      </mc:AlternateContent>
+    </w:r>
+    <w:r>
+      <w:rPr>
+        <w:noProof/>
+      </w:rPr>
+      <mc:AlternateContent>
+        <mc:Choice Requires="wps">
+          <w:drawing>
+            <wp:anchor distT="0" distB="0" distL="114300" distR="114300" simplePos="0" relativeHeight="251659264" behindDoc="0" locked="0" layoutInCell="1" allowOverlap="1" wp14:anchorId="63FDBD43" wp14:editId="6074FB82">
+              <wp:simplePos x="0" y="0"/>
+              <wp:positionH relativeFrom="page">
+                <wp:align>left</wp:align>
+              </wp:positionH>
+              <wp:positionV relativeFrom="paragraph">
+                <wp:posOffset>-446432</wp:posOffset>
+              </wp:positionV>
+              <wp:extent cx="8587463" cy="906541"/>
+              <wp:effectExtent l="0" t="0" r="4445" b="8255"/>
+              <wp:wrapNone/>
+              <wp:docPr id="2813624" name="Retângulo 2"/>
+              <wp:cNvGraphicFramePr/>
+              <a:graphic xmlns:a="http://schemas.openxmlformats.org/drawingml/2006/main">
+                <a:graphicData uri="http://schemas.microsoft.com/office/word/2010/wordprocessingShape">
+                  <wps:wsp>
+                    <wps:cNvSpPr/>
+                    <wps:spPr>
+                      <a:xfrm>
+                        <a:off x="0" y="0"/>
+                        <a:ext cx="8587463" cy="906541"/>
+                      </a:xfrm>
+                      <a:custGeom>
+                        <a:avLst/>
+                        <a:gdLst>
+                          <a:gd name="connsiteX0" fmla="*/ 0 w 7537450"/>
+                          <a:gd name="connsiteY0" fmla="*/ 0 h 890270"/>
+                          <a:gd name="connsiteX1" fmla="*/ 7537450 w 7537450"/>
+                          <a:gd name="connsiteY1" fmla="*/ 0 h 890270"/>
+                          <a:gd name="connsiteX2" fmla="*/ 7537450 w 7537450"/>
+                          <a:gd name="connsiteY2" fmla="*/ 890270 h 890270"/>
+                          <a:gd name="connsiteX3" fmla="*/ 0 w 7537450"/>
+                          <a:gd name="connsiteY3" fmla="*/ 890270 h 890270"/>
+                          <a:gd name="connsiteX4" fmla="*/ 0 w 7537450"/>
+                          <a:gd name="connsiteY4" fmla="*/ 0 h 890270"/>
+                          <a:gd name="connsiteX0" fmla="*/ 0 w 7537450"/>
+                          <a:gd name="connsiteY0" fmla="*/ 0 h 890270"/>
+                          <a:gd name="connsiteX1" fmla="*/ 7537450 w 7537450"/>
+                          <a:gd name="connsiteY1" fmla="*/ 0 h 890270"/>
+                          <a:gd name="connsiteX2" fmla="*/ 7537450 w 7537450"/>
+                          <a:gd name="connsiteY2" fmla="*/ 890270 h 890270"/>
+                          <a:gd name="connsiteX3" fmla="*/ 0 w 7537450"/>
+                          <a:gd name="connsiteY3" fmla="*/ 890270 h 890270"/>
+                          <a:gd name="connsiteX4" fmla="*/ 0 w 7537450"/>
+                          <a:gd name="connsiteY4" fmla="*/ 0 h 890270"/>
+                          <a:gd name="connsiteX0" fmla="*/ 0 w 7537450"/>
+                          <a:gd name="connsiteY0" fmla="*/ 0 h 890270"/>
+                          <a:gd name="connsiteX1" fmla="*/ 7537450 w 7537450"/>
+                          <a:gd name="connsiteY1" fmla="*/ 0 h 890270"/>
+                          <a:gd name="connsiteX2" fmla="*/ 7537450 w 7537450"/>
+                          <a:gd name="connsiteY2" fmla="*/ 890270 h 890270"/>
+                          <a:gd name="connsiteX3" fmla="*/ 0 w 7537450"/>
+                          <a:gd name="connsiteY3" fmla="*/ 890270 h 890270"/>
+                          <a:gd name="connsiteX4" fmla="*/ 0 w 7537450"/>
+                          <a:gd name="connsiteY4" fmla="*/ 0 h 890270"/>
+                          <a:gd name="connsiteX0" fmla="*/ 0 w 7537450"/>
+                          <a:gd name="connsiteY0" fmla="*/ 0 h 890270"/>
+                          <a:gd name="connsiteX1" fmla="*/ 7537450 w 7537450"/>
+                          <a:gd name="connsiteY1" fmla="*/ 0 h 890270"/>
+                          <a:gd name="connsiteX2" fmla="*/ 7537450 w 7537450"/>
+                          <a:gd name="connsiteY2" fmla="*/ 890270 h 890270"/>
+                          <a:gd name="connsiteX3" fmla="*/ 0 w 7537450"/>
+                          <a:gd name="connsiteY3" fmla="*/ 890270 h 890270"/>
+                          <a:gd name="connsiteX4" fmla="*/ 0 w 7537450"/>
+                          <a:gd name="connsiteY4" fmla="*/ 0 h 890270"/>
+                          <a:gd name="connsiteX0" fmla="*/ 0 w 7537450"/>
+                          <a:gd name="connsiteY0" fmla="*/ 0 h 890270"/>
+                          <a:gd name="connsiteX1" fmla="*/ 7537450 w 7537450"/>
+                          <a:gd name="connsiteY1" fmla="*/ 0 h 890270"/>
+                          <a:gd name="connsiteX2" fmla="*/ 5422403 w 7537450"/>
+                          <a:gd name="connsiteY2" fmla="*/ 826659 h 890270"/>
+                          <a:gd name="connsiteX3" fmla="*/ 0 w 7537450"/>
+                          <a:gd name="connsiteY3" fmla="*/ 890270 h 890270"/>
+                          <a:gd name="connsiteX4" fmla="*/ 0 w 7537450"/>
+                          <a:gd name="connsiteY4" fmla="*/ 0 h 890270"/>
+                          <a:gd name="connsiteX0" fmla="*/ 0 w 7537450"/>
+                          <a:gd name="connsiteY0" fmla="*/ 154551 h 1044821"/>
+                          <a:gd name="connsiteX1" fmla="*/ 7537450 w 7537450"/>
+                          <a:gd name="connsiteY1" fmla="*/ 154551 h 1044821"/>
+                          <a:gd name="connsiteX2" fmla="*/ 3848045 w 7537450"/>
+                          <a:gd name="connsiteY2" fmla="*/ 687012 h 1044821"/>
+                          <a:gd name="connsiteX3" fmla="*/ 0 w 7537450"/>
+                          <a:gd name="connsiteY3" fmla="*/ 1044821 h 1044821"/>
+                          <a:gd name="connsiteX4" fmla="*/ 0 w 7537450"/>
+                          <a:gd name="connsiteY4" fmla="*/ 154551 h 1044821"/>
+                          <a:gd name="connsiteX0" fmla="*/ 0 w 8587022"/>
+                          <a:gd name="connsiteY0" fmla="*/ 0 h 906260"/>
+                          <a:gd name="connsiteX1" fmla="*/ 7537450 w 8587022"/>
+                          <a:gd name="connsiteY1" fmla="*/ 0 h 906260"/>
+                          <a:gd name="connsiteX2" fmla="*/ 8587022 w 8587022"/>
+                          <a:gd name="connsiteY2" fmla="*/ 906260 h 906260"/>
+                          <a:gd name="connsiteX3" fmla="*/ 0 w 8587022"/>
+                          <a:gd name="connsiteY3" fmla="*/ 890270 h 906260"/>
+                          <a:gd name="connsiteX4" fmla="*/ 0 w 8587022"/>
+                          <a:gd name="connsiteY4" fmla="*/ 0 h 906260"/>
+                        </a:gdLst>
+                        <a:ahLst/>
+                        <a:cxnLst>
+                          <a:cxn ang="0">
+                            <a:pos x="connsiteX0" y="connsiteY0"/>
+                          </a:cxn>
+                          <a:cxn ang="0">
+                            <a:pos x="connsiteX1" y="connsiteY1"/>
+                          </a:cxn>
+                          <a:cxn ang="0">
+                            <a:pos x="connsiteX2" y="connsiteY2"/>
+                          </a:cxn>
+                          <a:cxn ang="0">
+                            <a:pos x="connsiteX3" y="connsiteY3"/>
+                          </a:cxn>
+                          <a:cxn ang="0">
+                            <a:pos x="connsiteX4" y="connsiteY4"/>
+                          </a:cxn>
+                        </a:cxnLst>
+                        <a:rect l="l" t="t" r="r" b="b"/>
+                        <a:pathLst>
+                          <a:path w="8587022" h="906260">
+                            <a:moveTo>
+                              <a:pt x="0" y="0"/>
+                            </a:moveTo>
+                            <a:lnTo>
+                              <a:pt x="7537450" y="0"/>
+                            </a:lnTo>
+                            <a:cubicBezTo>
+                              <a:pt x="7537450" y="296757"/>
+                              <a:pt x="7227349" y="-448020"/>
+                              <a:pt x="8587022" y="906260"/>
+                            </a:cubicBezTo>
+                            <a:cubicBezTo>
+                              <a:pt x="2965579" y="-580634"/>
+                              <a:pt x="2512483" y="890270"/>
+                              <a:pt x="0" y="890270"/>
+                            </a:cubicBezTo>
+                            <a:lnTo>
+                              <a:pt x="0" y="0"/>
+                            </a:lnTo>
+                            <a:close/>
+                          </a:path>
+                        </a:pathLst>
+                      </a:custGeom>
+                      <a:solidFill>
+                        <a:schemeClr val="tx1"/>
+                      </a:solidFill>
+                      <a:ln w="3175">
+                        <a:noFill/>
+                      </a:ln>
+                    </wps:spPr>
+                    <wps:style>
+                      <a:lnRef idx="2">
+                        <a:schemeClr val="accent1">
+                          <a:shade val="15000"/>
+                        </a:schemeClr>
+                      </a:lnRef>
+                      <a:fillRef idx="1">
+                        <a:schemeClr val="accent1"/>
+                      </a:fillRef>
+                      <a:effectRef idx="0">
+                        <a:schemeClr val="accent1"/>
+                      </a:effectRef>
+                      <a:fontRef idx="minor">
+                        <a:schemeClr val="lt1"/>
+                      </a:fontRef>
+                    </wps:style>
+                    <wps:bodyPr rot="0" spcFirstLastPara="0" vertOverflow="overflow" horzOverflow="overflow" vert="horz" wrap="square" lIns="91440" tIns="45720" rIns="91440" bIns="45720" numCol="1" spcCol="0" rtlCol="0" fromWordArt="0" anchor="ctr" anchorCtr="0" forceAA="0" compatLnSpc="1">
+                      <a:prstTxWarp prst="textNoShape">
+                        <a:avLst/>
+                      </a:prstTxWarp>
+                      <a:noAutofit/>
+                    </wps:bodyPr>
+                  </wps:wsp>
+                </a:graphicData>
+              </a:graphic>
+              <wp14:sizeRelH relativeFrom="margin">
+                <wp14:pctWidth>0</wp14:pctWidth>
+              </wp14:sizeRelH>
+              <wp14:sizeRelV relativeFrom="margin">
+                <wp14:pctHeight>0</wp14:pctHeight>
+              </wp14:sizeRelV>
+            </wp:anchor>
+          </w:drawing>
+        </mc:Choice>
+        <mc:Fallback>
+          <w:pict>
+            <v:shape w14:anchorId="08BB0CF8" id="Retângulo 2" o:spid="_x0000_s1026" style="position:absolute;margin-left:0;margin-top:-35.15pt;width:676.2pt;height:71.4pt;z-index:251659264;visibility:visible;mso-wrap-style:square;mso-width-percent:0;mso-height-percent:0;mso-wrap-distance-left:9pt;mso-wrap-distance-top:0;mso-wrap-distance-right:9pt;mso-wrap-distance-bottom:0;mso-position-horizontal:left;mso-position-horizontal-relative:page;mso-position-vertical:absolute;mso-position-vertical-relative:text;mso-width-percent:0;mso-height-percent:0;mso-width-relative:margin;mso-height-relative:margin;v-text-anchor:middle" coordsize="8587022,906260" o:gfxdata="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" path="m,l7537450,v,296757,-310101,-448020,1049572,906260c2965579,-580634,2512483,890270,,890270l,xe" fillcolor="black [3213]" stroked="f" strokeweight=".25pt">
+              <v:stroke joinstyle="miter"/>
+              <v:path arrowok="t" o:connecttype="custom" o:connectlocs="0,0;7537837,0;8587463,906541;0,890546;0,0" o:connectangles="0,0,0,0,0"/>
+              <w10:wrap anchorx="page"/>
+            </v:shape>
+          </w:pict>
+        </mc:Fallback>
+      </mc:AlternateContent>
+    </w:r>
   </w:p>
 </w:hdr>
 </file>
@@ -2514,9 +4307,121 @@
     </w:lvl>
   </w:abstractNum>
   <w:abstractNum w:abstractNumId="1" w15:restartNumberingAfterBreak="0">
+    <w:nsid w:val="04C5292F"/>
+    <w:multiLevelType w:val="hybridMultilevel"/>
+    <w:tmpl w:val="D48824C6"/>
+    <w:lvl w:ilvl="0" w:tplc="5504D408">
+      <w:numFmt w:val="bullet"/>
+      <w:lvlText w:val="•"/>
+      <w:lvlJc w:val="left"/>
+      <w:pPr>
+        <w:ind w:left="786" w:hanging="360"/>
+      </w:pPr>
+      <w:rPr>
+        <w:rFonts w:ascii="Arial" w:eastAsia="Work Sans" w:hAnsi="Arial" w:cs="Arial" w:hint="default"/>
+      </w:rPr>
+    </w:lvl>
+    <w:lvl w:ilvl="1" w:tplc="04160003" w:tentative="1">
+      <w:start w:val="1"/>
+      <w:numFmt w:val="bullet"/>
+      <w:lvlText w:val="o"/>
+      <w:lvlJc w:val="left"/>
+      <w:pPr>
+        <w:ind w:left="1506" w:hanging="360"/>
+      </w:pPr>
+      <w:rPr>
+        <w:rFonts w:ascii="Courier New" w:hAnsi="Courier New" w:cs="Courier New" w:hint="default"/>
+      </w:rPr>
+    </w:lvl>
+    <w:lvl w:ilvl="2" w:tplc="04160005" w:tentative="1">
+      <w:start w:val="1"/>
+      <w:numFmt w:val="bullet"/>
+      <w:lvlText w:val=""/>
+      <w:lvlJc w:val="left"/>
+      <w:pPr>
+        <w:ind w:left="2226" w:hanging="360"/>
+      </w:pPr>
+      <w:rPr>
+        <w:rFonts w:ascii="Wingdings" w:hAnsi="Wingdings" w:hint="default"/>
+      </w:rPr>
+    </w:lvl>
+    <w:lvl w:ilvl="3" w:tplc="04160001" w:tentative="1">
+      <w:start w:val="1"/>
+      <w:numFmt w:val="bullet"/>
+      <w:lvlText w:val=""/>
+      <w:lvlJc w:val="left"/>
+      <w:pPr>
+        <w:ind w:left="2946" w:hanging="360"/>
+      </w:pPr>
+      <w:rPr>
+        <w:rFonts w:ascii="Symbol" w:hAnsi="Symbol" w:hint="default"/>
+      </w:rPr>
+    </w:lvl>
+    <w:lvl w:ilvl="4" w:tplc="04160003" w:tentative="1">
+      <w:start w:val="1"/>
+      <w:numFmt w:val="bullet"/>
+      <w:lvlText w:val="o"/>
+      <w:lvlJc w:val="left"/>
+      <w:pPr>
+        <w:ind w:left="3666" w:hanging="360"/>
+      </w:pPr>
+      <w:rPr>
+        <w:rFonts w:ascii="Courier New" w:hAnsi="Courier New" w:cs="Courier New" w:hint="default"/>
+      </w:rPr>
+    </w:lvl>
+    <w:lvl w:ilvl="5" w:tplc="04160005" w:tentative="1">
+      <w:start w:val="1"/>
+      <w:numFmt w:val="bullet"/>
+      <w:lvlText w:val=""/>
+      <w:lvlJc w:val="left"/>
+      <w:pPr>
+        <w:ind w:left="4386" w:hanging="360"/>
+      </w:pPr>
+      <w:rPr>
+        <w:rFonts w:ascii="Wingdings" w:hAnsi="Wingdings" w:hint="default"/>
+      </w:rPr>
+    </w:lvl>
+    <w:lvl w:ilvl="6" w:tplc="04160001" w:tentative="1">
+      <w:start w:val="1"/>
+      <w:numFmt w:val="bullet"/>
+      <w:lvlText w:val=""/>
+      <w:lvlJc w:val="left"/>
+      <w:pPr>
+        <w:ind w:left="5106" w:hanging="360"/>
+      </w:pPr>
+      <w:rPr>
+        <w:rFonts w:ascii="Symbol" w:hAnsi="Symbol" w:hint="default"/>
+      </w:rPr>
+    </w:lvl>
+    <w:lvl w:ilvl="7" w:tplc="04160003" w:tentative="1">
+      <w:start w:val="1"/>
+      <w:numFmt w:val="bullet"/>
+      <w:lvlText w:val="o"/>
+      <w:lvlJc w:val="left"/>
+      <w:pPr>
+        <w:ind w:left="5826" w:hanging="360"/>
+      </w:pPr>
+      <w:rPr>
+        <w:rFonts w:ascii="Courier New" w:hAnsi="Courier New" w:cs="Courier New" w:hint="default"/>
+      </w:rPr>
+    </w:lvl>
+    <w:lvl w:ilvl="8" w:tplc="04160005" w:tentative="1">
+      <w:start w:val="1"/>
+      <w:numFmt w:val="bullet"/>
+      <w:lvlText w:val=""/>
+      <w:lvlJc w:val="left"/>
+      <w:pPr>
+        <w:ind w:left="6546" w:hanging="360"/>
+      </w:pPr>
+      <w:rPr>
+        <w:rFonts w:ascii="Wingdings" w:hAnsi="Wingdings" w:hint="default"/>
+      </w:rPr>
+    </w:lvl>
+  </w:abstractNum>
+  <w:abstractNum w:abstractNumId="2" w15:restartNumberingAfterBreak="0">
     <w:nsid w:val="094258F5"/>
     <w:multiLevelType w:val="hybridMultilevel"/>
-    <w:tmpl w:val="3C7A987E"/>
+    <w:tmpl w:val="71D42E3A"/>
     <w:lvl w:ilvl="0" w:tplc="04160001">
       <w:start w:val="1"/>
       <w:numFmt w:val="bullet"/>
@@ -2626,7 +4531,7 @@
       </w:rPr>
     </w:lvl>
   </w:abstractNum>
-  <w:abstractNum w:abstractNumId="2" w15:restartNumberingAfterBreak="0">
+  <w:abstractNum w:abstractNumId="3" w15:restartNumberingAfterBreak="0">
     <w:nsid w:val="0A0B6F65"/>
     <w:multiLevelType w:val="multilevel"/>
     <w:tmpl w:val="467C8EF0"/>
@@ -2739,7 +4644,7 @@
       </w:rPr>
     </w:lvl>
   </w:abstractNum>
-  <w:abstractNum w:abstractNumId="3" w15:restartNumberingAfterBreak="0">
+  <w:abstractNum w:abstractNumId="4" w15:restartNumberingAfterBreak="0">
     <w:nsid w:val="0C712F7B"/>
     <w:multiLevelType w:val="multilevel"/>
     <w:tmpl w:val="80107846"/>
@@ -2852,7 +4757,7 @@
       </w:rPr>
     </w:lvl>
   </w:abstractNum>
-  <w:abstractNum w:abstractNumId="4" w15:restartNumberingAfterBreak="0">
+  <w:abstractNum w:abstractNumId="5" w15:restartNumberingAfterBreak="0">
     <w:nsid w:val="0FC285B4"/>
     <w:multiLevelType w:val="multilevel"/>
     <w:tmpl w:val="AF365EA8"/>
@@ -3001,7 +4906,7 @@
       </w:rPr>
     </w:lvl>
   </w:abstractNum>
-  <w:abstractNum w:abstractNumId="5" w15:restartNumberingAfterBreak="0">
+  <w:abstractNum w:abstractNumId="6" w15:restartNumberingAfterBreak="0">
     <w:nsid w:val="103134A9"/>
     <w:multiLevelType w:val="hybridMultilevel"/>
     <w:tmpl w:val="1ED408DC"/>
@@ -3114,7 +5019,7 @@
       </w:rPr>
     </w:lvl>
   </w:abstractNum>
-  <w:abstractNum w:abstractNumId="6" w15:restartNumberingAfterBreak="0">
+  <w:abstractNum w:abstractNumId="7" w15:restartNumberingAfterBreak="0">
     <w:nsid w:val="1105771E"/>
     <w:multiLevelType w:val="multilevel"/>
     <w:tmpl w:val="E6889324"/>
@@ -3263,7 +5168,7 @@
       </w:rPr>
     </w:lvl>
   </w:abstractNum>
-  <w:abstractNum w:abstractNumId="7" w15:restartNumberingAfterBreak="0">
+  <w:abstractNum w:abstractNumId="8" w15:restartNumberingAfterBreak="0">
     <w:nsid w:val="13FD68A3"/>
     <w:multiLevelType w:val="multilevel"/>
     <w:tmpl w:val="8DB839E4"/>
@@ -3376,7 +5281,7 @@
       </w:rPr>
     </w:lvl>
   </w:abstractNum>
-  <w:abstractNum w:abstractNumId="8" w15:restartNumberingAfterBreak="0">
+  <w:abstractNum w:abstractNumId="9" w15:restartNumberingAfterBreak="0">
     <w:nsid w:val="151096A0"/>
     <w:multiLevelType w:val="multilevel"/>
     <w:tmpl w:val="4E103A44"/>
@@ -3489,7 +5394,7 @@
       </w:rPr>
     </w:lvl>
   </w:abstractNum>
-  <w:abstractNum w:abstractNumId="9" w15:restartNumberingAfterBreak="0">
+  <w:abstractNum w:abstractNumId="10" w15:restartNumberingAfterBreak="0">
     <w:nsid w:val="16528AFF"/>
     <w:multiLevelType w:val="multilevel"/>
     <w:tmpl w:val="5C76833C"/>
@@ -3638,7 +5543,7 @@
       </w:rPr>
     </w:lvl>
   </w:abstractNum>
-  <w:abstractNum w:abstractNumId="10" w15:restartNumberingAfterBreak="0">
+  <w:abstractNum w:abstractNumId="11" w15:restartNumberingAfterBreak="0">
     <w:nsid w:val="1A60617A"/>
     <w:multiLevelType w:val="multilevel"/>
     <w:tmpl w:val="D4E4D206"/>
@@ -3787,7 +5692,7 @@
       </w:rPr>
     </w:lvl>
   </w:abstractNum>
-  <w:abstractNum w:abstractNumId="11" w15:restartNumberingAfterBreak="0">
+  <w:abstractNum w:abstractNumId="12" w15:restartNumberingAfterBreak="0">
     <w:nsid w:val="1BAA36A3"/>
     <w:multiLevelType w:val="multilevel"/>
     <w:tmpl w:val="C6E84BE2"/>
@@ -3936,7 +5841,7 @@
       </w:rPr>
     </w:lvl>
   </w:abstractNum>
-  <w:abstractNum w:abstractNumId="12" w15:restartNumberingAfterBreak="0">
+  <w:abstractNum w:abstractNumId="13" w15:restartNumberingAfterBreak="0">
     <w:nsid w:val="1E932CC5"/>
     <w:multiLevelType w:val="hybridMultilevel"/>
     <w:tmpl w:val="895C0644"/>
@@ -4049,7 +5954,7 @@
       </w:rPr>
     </w:lvl>
   </w:abstractNum>
-  <w:abstractNum w:abstractNumId="13" w15:restartNumberingAfterBreak="0">
+  <w:abstractNum w:abstractNumId="14" w15:restartNumberingAfterBreak="0">
     <w:nsid w:val="1FE36835"/>
     <w:multiLevelType w:val="multilevel"/>
     <w:tmpl w:val="14321926"/>
@@ -4162,7 +6067,7 @@
       </w:rPr>
     </w:lvl>
   </w:abstractNum>
-  <w:abstractNum w:abstractNumId="14" w15:restartNumberingAfterBreak="0">
+  <w:abstractNum w:abstractNumId="15" w15:restartNumberingAfterBreak="0">
     <w:nsid w:val="205432BA"/>
     <w:multiLevelType w:val="multilevel"/>
     <w:tmpl w:val="785E49A0"/>
@@ -4275,7 +6180,119 @@
       </w:rPr>
     </w:lvl>
   </w:abstractNum>
-  <w:abstractNum w:abstractNumId="15" w15:restartNumberingAfterBreak="0">
+  <w:abstractNum w:abstractNumId="16" w15:restartNumberingAfterBreak="0">
+    <w:nsid w:val="21CD79EA"/>
+    <w:multiLevelType w:val="hybridMultilevel"/>
+    <w:tmpl w:val="CE34324C"/>
+    <w:lvl w:ilvl="0" w:tplc="5504D408">
+      <w:numFmt w:val="bullet"/>
+      <w:lvlText w:val="•"/>
+      <w:lvlJc w:val="left"/>
+      <w:pPr>
+        <w:ind w:left="1506" w:hanging="360"/>
+      </w:pPr>
+      <w:rPr>
+        <w:rFonts w:ascii="Arial" w:eastAsia="Work Sans" w:hAnsi="Arial" w:cs="Arial" w:hint="default"/>
+      </w:rPr>
+    </w:lvl>
+    <w:lvl w:ilvl="1" w:tplc="04160003" w:tentative="1">
+      <w:start w:val="1"/>
+      <w:numFmt w:val="bullet"/>
+      <w:lvlText w:val="o"/>
+      <w:lvlJc w:val="left"/>
+      <w:pPr>
+        <w:ind w:left="2160" w:hanging="360"/>
+      </w:pPr>
+      <w:rPr>
+        <w:rFonts w:ascii="Courier New" w:hAnsi="Courier New" w:cs="Courier New" w:hint="default"/>
+      </w:rPr>
+    </w:lvl>
+    <w:lvl w:ilvl="2" w:tplc="04160005" w:tentative="1">
+      <w:start w:val="1"/>
+      <w:numFmt w:val="bullet"/>
+      <w:lvlText w:val=""/>
+      <w:lvlJc w:val="left"/>
+      <w:pPr>
+        <w:ind w:left="2880" w:hanging="360"/>
+      </w:pPr>
+      <w:rPr>
+        <w:rFonts w:ascii="Wingdings" w:hAnsi="Wingdings" w:hint="default"/>
+      </w:rPr>
+    </w:lvl>
+    <w:lvl w:ilvl="3" w:tplc="04160001" w:tentative="1">
+      <w:start w:val="1"/>
+      <w:numFmt w:val="bullet"/>
+      <w:lvlText w:val=""/>
+      <w:lvlJc w:val="left"/>
+      <w:pPr>
+        <w:ind w:left="3600" w:hanging="360"/>
+      </w:pPr>
+      <w:rPr>
+        <w:rFonts w:ascii="Symbol" w:hAnsi="Symbol" w:hint="default"/>
+      </w:rPr>
+    </w:lvl>
+    <w:lvl w:ilvl="4" w:tplc="04160003" w:tentative="1">
+      <w:start w:val="1"/>
+      <w:numFmt w:val="bullet"/>
+      <w:lvlText w:val="o"/>
+      <w:lvlJc w:val="left"/>
+      <w:pPr>
+        <w:ind w:left="4320" w:hanging="360"/>
+      </w:pPr>
+      <w:rPr>
+        <w:rFonts w:ascii="Courier New" w:hAnsi="Courier New" w:cs="Courier New" w:hint="default"/>
+      </w:rPr>
+    </w:lvl>
+    <w:lvl w:ilvl="5" w:tplc="04160005" w:tentative="1">
+      <w:start w:val="1"/>
+      <w:numFmt w:val="bullet"/>
+      <w:lvlText w:val=""/>
+      <w:lvlJc w:val="left"/>
+      <w:pPr>
+        <w:ind w:left="5040" w:hanging="360"/>
+      </w:pPr>
+      <w:rPr>
+        <w:rFonts w:ascii="Wingdings" w:hAnsi="Wingdings" w:hint="default"/>
+      </w:rPr>
+    </w:lvl>
+    <w:lvl w:ilvl="6" w:tplc="04160001" w:tentative="1">
+      <w:start w:val="1"/>
+      <w:numFmt w:val="bullet"/>
+      <w:lvlText w:val=""/>
+      <w:lvlJc w:val="left"/>
+      <w:pPr>
+        <w:ind w:left="5760" w:hanging="360"/>
+      </w:pPr>
+      <w:rPr>
+        <w:rFonts w:ascii="Symbol" w:hAnsi="Symbol" w:hint="default"/>
+      </w:rPr>
+    </w:lvl>
+    <w:lvl w:ilvl="7" w:tplc="04160003" w:tentative="1">
+      <w:start w:val="1"/>
+      <w:numFmt w:val="bullet"/>
+      <w:lvlText w:val="o"/>
+      <w:lvlJc w:val="left"/>
+      <w:pPr>
+        <w:ind w:left="6480" w:hanging="360"/>
+      </w:pPr>
+      <w:rPr>
+        <w:rFonts w:ascii="Courier New" w:hAnsi="Courier New" w:cs="Courier New" w:hint="default"/>
+      </w:rPr>
+    </w:lvl>
+    <w:lvl w:ilvl="8" w:tplc="04160005" w:tentative="1">
+      <w:start w:val="1"/>
+      <w:numFmt w:val="bullet"/>
+      <w:lvlText w:val=""/>
+      <w:lvlJc w:val="left"/>
+      <w:pPr>
+        <w:ind w:left="7200" w:hanging="360"/>
+      </w:pPr>
+      <w:rPr>
+        <w:rFonts w:ascii="Wingdings" w:hAnsi="Wingdings" w:hint="default"/>
+      </w:rPr>
+    </w:lvl>
+  </w:abstractNum>
+  <w:abstractNum w:abstractNumId="17" w15:restartNumberingAfterBreak="0">
     <w:nsid w:val="22F2679F"/>
     <w:multiLevelType w:val="multilevel"/>
     <w:tmpl w:val="282ED5F8"/>
@@ -4396,7 +6413,7 @@
       </w:rPr>
     </w:lvl>
   </w:abstractNum>
-  <w:abstractNum w:abstractNumId="16" w15:restartNumberingAfterBreak="0">
+  <w:abstractNum w:abstractNumId="18" w15:restartNumberingAfterBreak="0">
     <w:nsid w:val="2391774E"/>
     <w:multiLevelType w:val="multilevel"/>
     <w:tmpl w:val="1772F462"/>
@@ -4545,7 +6562,7 @@
       </w:rPr>
     </w:lvl>
   </w:abstractNum>
-  <w:abstractNum w:abstractNumId="17" w15:restartNumberingAfterBreak="0">
+  <w:abstractNum w:abstractNumId="19" w15:restartNumberingAfterBreak="0">
     <w:nsid w:val="26A71AF9"/>
     <w:multiLevelType w:val="multilevel"/>
     <w:tmpl w:val="E7B6DF54"/>
@@ -4658,7 +6675,7 @@
       </w:rPr>
     </w:lvl>
   </w:abstractNum>
-  <w:abstractNum w:abstractNumId="18" w15:restartNumberingAfterBreak="0">
+  <w:abstractNum w:abstractNumId="20" w15:restartNumberingAfterBreak="0">
     <w:nsid w:val="29814694"/>
     <w:multiLevelType w:val="hybridMultilevel"/>
     <w:tmpl w:val="D0DE727A"/>
@@ -4771,7 +6788,7 @@
       </w:rPr>
     </w:lvl>
   </w:abstractNum>
-  <w:abstractNum w:abstractNumId="19" w15:restartNumberingAfterBreak="0">
+  <w:abstractNum w:abstractNumId="21" w15:restartNumberingAfterBreak="0">
     <w:nsid w:val="2A752B0D"/>
     <w:multiLevelType w:val="multilevel"/>
     <w:tmpl w:val="23E0C452"/>
@@ -4884,7 +6901,119 @@
       </w:rPr>
     </w:lvl>
   </w:abstractNum>
-  <w:abstractNum w:abstractNumId="20" w15:restartNumberingAfterBreak="0">
+  <w:abstractNum w:abstractNumId="22" w15:restartNumberingAfterBreak="0">
+    <w:nsid w:val="2B8D7342"/>
+    <w:multiLevelType w:val="hybridMultilevel"/>
+    <w:tmpl w:val="E6ACDE0E"/>
+    <w:lvl w:ilvl="0" w:tplc="5504D408">
+      <w:numFmt w:val="bullet"/>
+      <w:lvlText w:val="•"/>
+      <w:lvlJc w:val="left"/>
+      <w:pPr>
+        <w:ind w:left="1212" w:hanging="360"/>
+      </w:pPr>
+      <w:rPr>
+        <w:rFonts w:ascii="Arial" w:eastAsia="Work Sans" w:hAnsi="Arial" w:cs="Arial" w:hint="default"/>
+      </w:rPr>
+    </w:lvl>
+    <w:lvl w:ilvl="1" w:tplc="04160003" w:tentative="1">
+      <w:start w:val="1"/>
+      <w:numFmt w:val="bullet"/>
+      <w:lvlText w:val="o"/>
+      <w:lvlJc w:val="left"/>
+      <w:pPr>
+        <w:ind w:left="1866" w:hanging="360"/>
+      </w:pPr>
+      <w:rPr>
+        <w:rFonts w:ascii="Courier New" w:hAnsi="Courier New" w:cs="Courier New" w:hint="default"/>
+      </w:rPr>
+    </w:lvl>
+    <w:lvl w:ilvl="2" w:tplc="04160005" w:tentative="1">
+      <w:start w:val="1"/>
+      <w:numFmt w:val="bullet"/>
+      <w:lvlText w:val=""/>
+      <w:lvlJc w:val="left"/>
+      <w:pPr>
+        <w:ind w:left="2586" w:hanging="360"/>
+      </w:pPr>
+      <w:rPr>
+        <w:rFonts w:ascii="Wingdings" w:hAnsi="Wingdings" w:hint="default"/>
+      </w:rPr>
+    </w:lvl>
+    <w:lvl w:ilvl="3" w:tplc="04160001" w:tentative="1">
+      <w:start w:val="1"/>
+      <w:numFmt w:val="bullet"/>
+      <w:lvlText w:val=""/>
+      <w:lvlJc w:val="left"/>
+      <w:pPr>
+        <w:ind w:left="3306" w:hanging="360"/>
+      </w:pPr>
+      <w:rPr>
+        <w:rFonts w:ascii="Symbol" w:hAnsi="Symbol" w:hint="default"/>
+      </w:rPr>
+    </w:lvl>
+    <w:lvl w:ilvl="4" w:tplc="04160003" w:tentative="1">
+      <w:start w:val="1"/>
+      <w:numFmt w:val="bullet"/>
+      <w:lvlText w:val="o"/>
+      <w:lvlJc w:val="left"/>
+      <w:pPr>
+        <w:ind w:left="4026" w:hanging="360"/>
+      </w:pPr>
+      <w:rPr>
+        <w:rFonts w:ascii="Courier New" w:hAnsi="Courier New" w:cs="Courier New" w:hint="default"/>
+      </w:rPr>
+    </w:lvl>
+    <w:lvl w:ilvl="5" w:tplc="04160005" w:tentative="1">
+      <w:start w:val="1"/>
+      <w:numFmt w:val="bullet"/>
+      <w:lvlText w:val=""/>
+      <w:lvlJc w:val="left"/>
+      <w:pPr>
+        <w:ind w:left="4746" w:hanging="360"/>
+      </w:pPr>
+      <w:rPr>
+        <w:rFonts w:ascii="Wingdings" w:hAnsi="Wingdings" w:hint="default"/>
+      </w:rPr>
+    </w:lvl>
+    <w:lvl w:ilvl="6" w:tplc="04160001" w:tentative="1">
+      <w:start w:val="1"/>
+      <w:numFmt w:val="bullet"/>
+      <w:lvlText w:val=""/>
+      <w:lvlJc w:val="left"/>
+      <w:pPr>
+        <w:ind w:left="5466" w:hanging="360"/>
+      </w:pPr>
+      <w:rPr>
+        <w:rFonts w:ascii="Symbol" w:hAnsi="Symbol" w:hint="default"/>
+      </w:rPr>
+    </w:lvl>
+    <w:lvl w:ilvl="7" w:tplc="04160003" w:tentative="1">
+      <w:start w:val="1"/>
+      <w:numFmt w:val="bullet"/>
+      <w:lvlText w:val="o"/>
+      <w:lvlJc w:val="left"/>
+      <w:pPr>
+        <w:ind w:left="6186" w:hanging="360"/>
+      </w:pPr>
+      <w:rPr>
+        <w:rFonts w:ascii="Courier New" w:hAnsi="Courier New" w:cs="Courier New" w:hint="default"/>
+      </w:rPr>
+    </w:lvl>
+    <w:lvl w:ilvl="8" w:tplc="04160005" w:tentative="1">
+      <w:start w:val="1"/>
+      <w:numFmt w:val="bullet"/>
+      <w:lvlText w:val=""/>
+      <w:lvlJc w:val="left"/>
+      <w:pPr>
+        <w:ind w:left="6906" w:hanging="360"/>
+      </w:pPr>
+      <w:rPr>
+        <w:rFonts w:ascii="Wingdings" w:hAnsi="Wingdings" w:hint="default"/>
+      </w:rPr>
+    </w:lvl>
+  </w:abstractNum>
+  <w:abstractNum w:abstractNumId="23" w15:restartNumberingAfterBreak="0">
     <w:nsid w:val="2BA04BB8"/>
     <w:multiLevelType w:val="multilevel"/>
     <w:tmpl w:val="91943D5E"/>
@@ -4997,7 +7126,7 @@
       </w:rPr>
     </w:lvl>
   </w:abstractNum>
-  <w:abstractNum w:abstractNumId="21" w15:restartNumberingAfterBreak="0">
+  <w:abstractNum w:abstractNumId="24" w15:restartNumberingAfterBreak="0">
     <w:nsid w:val="2C3E27E6"/>
     <w:multiLevelType w:val="multilevel"/>
     <w:tmpl w:val="F0440B14"/>
@@ -5110,7 +7239,7 @@
       </w:rPr>
     </w:lvl>
   </w:abstractNum>
-  <w:abstractNum w:abstractNumId="22" w15:restartNumberingAfterBreak="0">
+  <w:abstractNum w:abstractNumId="25" w15:restartNumberingAfterBreak="0">
     <w:nsid w:val="30A5890B"/>
     <w:multiLevelType w:val="multilevel"/>
     <w:tmpl w:val="5CA6E0FC"/>
@@ -5259,7 +7388,7 @@
       </w:rPr>
     </w:lvl>
   </w:abstractNum>
-  <w:abstractNum w:abstractNumId="23" w15:restartNumberingAfterBreak="0">
+  <w:abstractNum w:abstractNumId="26" w15:restartNumberingAfterBreak="0">
     <w:nsid w:val="30D15F3B"/>
     <w:multiLevelType w:val="multilevel"/>
     <w:tmpl w:val="C970457A"/>
@@ -5408,7 +7537,7 @@
       </w:rPr>
     </w:lvl>
   </w:abstractNum>
-  <w:abstractNum w:abstractNumId="24" w15:restartNumberingAfterBreak="0">
+  <w:abstractNum w:abstractNumId="27" w15:restartNumberingAfterBreak="0">
     <w:nsid w:val="337180AE"/>
     <w:multiLevelType w:val="multilevel"/>
     <w:tmpl w:val="1882825A"/>
@@ -5521,7 +7650,7 @@
       </w:rPr>
     </w:lvl>
   </w:abstractNum>
-  <w:abstractNum w:abstractNumId="25" w15:restartNumberingAfterBreak="0">
+  <w:abstractNum w:abstractNumId="28" w15:restartNumberingAfterBreak="0">
     <w:nsid w:val="34E70FF1"/>
     <w:multiLevelType w:val="multilevel"/>
     <w:tmpl w:val="A3DCCC6E"/>
@@ -5634,7 +7763,7 @@
       </w:rPr>
     </w:lvl>
   </w:abstractNum>
-  <w:abstractNum w:abstractNumId="26" w15:restartNumberingAfterBreak="0">
+  <w:abstractNum w:abstractNumId="29" w15:restartNumberingAfterBreak="0">
     <w:nsid w:val="355CB0E9"/>
     <w:multiLevelType w:val="multilevel"/>
     <w:tmpl w:val="55AE6D78"/>
@@ -5783,7 +7912,7 @@
       </w:rPr>
     </w:lvl>
   </w:abstractNum>
-  <w:abstractNum w:abstractNumId="27" w15:restartNumberingAfterBreak="0">
+  <w:abstractNum w:abstractNumId="30" w15:restartNumberingAfterBreak="0">
     <w:nsid w:val="37B33472"/>
     <w:multiLevelType w:val="multilevel"/>
     <w:tmpl w:val="FB8E1052"/>
@@ -5896,7 +8025,7 @@
       </w:rPr>
     </w:lvl>
   </w:abstractNum>
-  <w:abstractNum w:abstractNumId="28" w15:restartNumberingAfterBreak="0">
+  <w:abstractNum w:abstractNumId="31" w15:restartNumberingAfterBreak="0">
     <w:nsid w:val="3A81A6D3"/>
     <w:multiLevelType w:val="multilevel"/>
     <w:tmpl w:val="4D726386"/>
@@ -6045,7 +8174,7 @@
       </w:rPr>
     </w:lvl>
   </w:abstractNum>
-  <w:abstractNum w:abstractNumId="29" w15:restartNumberingAfterBreak="0">
+  <w:abstractNum w:abstractNumId="32" w15:restartNumberingAfterBreak="0">
     <w:nsid w:val="3AACC59F"/>
     <w:multiLevelType w:val="multilevel"/>
     <w:tmpl w:val="DD966618"/>
@@ -6158,7 +8287,7 @@
       </w:rPr>
     </w:lvl>
   </w:abstractNum>
-  <w:abstractNum w:abstractNumId="30" w15:restartNumberingAfterBreak="0">
+  <w:abstractNum w:abstractNumId="33" w15:restartNumberingAfterBreak="0">
     <w:nsid w:val="3ABA2057"/>
     <w:multiLevelType w:val="multilevel"/>
     <w:tmpl w:val="5C825F70"/>
@@ -6271,7 +8400,7 @@
       </w:rPr>
     </w:lvl>
   </w:abstractNum>
-  <w:abstractNum w:abstractNumId="31" w15:restartNumberingAfterBreak="0">
+  <w:abstractNum w:abstractNumId="34" w15:restartNumberingAfterBreak="0">
     <w:nsid w:val="3CA06662"/>
     <w:multiLevelType w:val="multilevel"/>
     <w:tmpl w:val="BC0A7E68"/>
@@ -6420,7 +8549,7 @@
       </w:rPr>
     </w:lvl>
   </w:abstractNum>
-  <w:abstractNum w:abstractNumId="32" w15:restartNumberingAfterBreak="0">
+  <w:abstractNum w:abstractNumId="35" w15:restartNumberingAfterBreak="0">
     <w:nsid w:val="3F3E4FA7"/>
     <w:multiLevelType w:val="multilevel"/>
     <w:tmpl w:val="404E6B02"/>
@@ -6533,7 +8662,7 @@
       </w:rPr>
     </w:lvl>
   </w:abstractNum>
-  <w:abstractNum w:abstractNumId="33" w15:restartNumberingAfterBreak="0">
+  <w:abstractNum w:abstractNumId="36" w15:restartNumberingAfterBreak="0">
     <w:nsid w:val="40156B11"/>
     <w:multiLevelType w:val="multilevel"/>
     <w:tmpl w:val="F0C2E508"/>
@@ -6646,7 +8775,7 @@
       </w:rPr>
     </w:lvl>
   </w:abstractNum>
-  <w:abstractNum w:abstractNumId="34" w15:restartNumberingAfterBreak="0">
+  <w:abstractNum w:abstractNumId="37" w15:restartNumberingAfterBreak="0">
     <w:nsid w:val="458C0C67"/>
     <w:multiLevelType w:val="multilevel"/>
     <w:tmpl w:val="CF684736"/>
@@ -6759,7 +8888,7 @@
       </w:rPr>
     </w:lvl>
   </w:abstractNum>
-  <w:abstractNum w:abstractNumId="35" w15:restartNumberingAfterBreak="0">
+  <w:abstractNum w:abstractNumId="38" w15:restartNumberingAfterBreak="0">
     <w:nsid w:val="4E10F26E"/>
     <w:multiLevelType w:val="multilevel"/>
     <w:tmpl w:val="5566A99E"/>
@@ -6872,7 +9001,7 @@
       </w:rPr>
     </w:lvl>
   </w:abstractNum>
-  <w:abstractNum w:abstractNumId="36" w15:restartNumberingAfterBreak="0">
+  <w:abstractNum w:abstractNumId="39" w15:restartNumberingAfterBreak="0">
     <w:nsid w:val="4E38C7CC"/>
     <w:multiLevelType w:val="multilevel"/>
     <w:tmpl w:val="85905252"/>
@@ -6985,7 +9114,7 @@
       </w:rPr>
     </w:lvl>
   </w:abstractNum>
-  <w:abstractNum w:abstractNumId="37" w15:restartNumberingAfterBreak="0">
+  <w:abstractNum w:abstractNumId="40" w15:restartNumberingAfterBreak="0">
     <w:nsid w:val="50567950"/>
     <w:multiLevelType w:val="multilevel"/>
     <w:tmpl w:val="FD90250E"/>
@@ -7098,7 +9227,7 @@
       </w:rPr>
     </w:lvl>
   </w:abstractNum>
-  <w:abstractNum w:abstractNumId="38" w15:restartNumberingAfterBreak="0">
+  <w:abstractNum w:abstractNumId="41" w15:restartNumberingAfterBreak="0">
     <w:nsid w:val="50A348AA"/>
     <w:multiLevelType w:val="hybridMultilevel"/>
     <w:tmpl w:val="8ED4008A"/>
@@ -7189,7 +9318,7 @@
       </w:pPr>
     </w:lvl>
   </w:abstractNum>
-  <w:abstractNum w:abstractNumId="39" w15:restartNumberingAfterBreak="0">
+  <w:abstractNum w:abstractNumId="42" w15:restartNumberingAfterBreak="0">
     <w:nsid w:val="51CCBC2B"/>
     <w:multiLevelType w:val="multilevel"/>
     <w:tmpl w:val="2B6AE888"/>
@@ -7338,7 +9467,7 @@
       </w:rPr>
     </w:lvl>
   </w:abstractNum>
-  <w:abstractNum w:abstractNumId="40" w15:restartNumberingAfterBreak="0">
+  <w:abstractNum w:abstractNumId="43" w15:restartNumberingAfterBreak="0">
     <w:nsid w:val="53F2862B"/>
     <w:multiLevelType w:val="hybridMultilevel"/>
     <w:tmpl w:val="1DDCF9D4"/>
@@ -7451,7 +9580,120 @@
       </w:rPr>
     </w:lvl>
   </w:abstractNum>
-  <w:abstractNum w:abstractNumId="41" w15:restartNumberingAfterBreak="0">
+  <w:abstractNum w:abstractNumId="44" w15:restartNumberingAfterBreak="0">
+    <w:nsid w:val="540042CB"/>
+    <w:multiLevelType w:val="hybridMultilevel"/>
+    <w:tmpl w:val="4C0CB7D6"/>
+    <w:lvl w:ilvl="0" w:tplc="04160001">
+      <w:start w:val="1"/>
+      <w:numFmt w:val="bullet"/>
+      <w:lvlText w:val=""/>
+      <w:lvlJc w:val="left"/>
+      <w:pPr>
+        <w:ind w:left="1146" w:hanging="360"/>
+      </w:pPr>
+      <w:rPr>
+        <w:rFonts w:ascii="Symbol" w:hAnsi="Symbol" w:hint="default"/>
+      </w:rPr>
+    </w:lvl>
+    <w:lvl w:ilvl="1" w:tplc="04160003" w:tentative="1">
+      <w:start w:val="1"/>
+      <w:numFmt w:val="bullet"/>
+      <w:lvlText w:val="o"/>
+      <w:lvlJc w:val="left"/>
+      <w:pPr>
+        <w:ind w:left="1866" w:hanging="360"/>
+      </w:pPr>
+      <w:rPr>
+        <w:rFonts w:ascii="Courier New" w:hAnsi="Courier New" w:cs="Courier New" w:hint="default"/>
+      </w:rPr>
+    </w:lvl>
+    <w:lvl w:ilvl="2" w:tplc="04160005" w:tentative="1">
+      <w:start w:val="1"/>
+      <w:numFmt w:val="bullet"/>
+      <w:lvlText w:val=""/>
+      <w:lvlJc w:val="left"/>
+      <w:pPr>
+        <w:ind w:left="2586" w:hanging="360"/>
+      </w:pPr>
+      <w:rPr>
+        <w:rFonts w:ascii="Wingdings" w:hAnsi="Wingdings" w:hint="default"/>
+      </w:rPr>
+    </w:lvl>
+    <w:lvl w:ilvl="3" w:tplc="04160001" w:tentative="1">
+      <w:start w:val="1"/>
+      <w:numFmt w:val="bullet"/>
+      <w:lvlText w:val=""/>
+      <w:lvlJc w:val="left"/>
+      <w:pPr>
+        <w:ind w:left="3306" w:hanging="360"/>
+      </w:pPr>
+      <w:rPr>
+        <w:rFonts w:ascii="Symbol" w:hAnsi="Symbol" w:hint="default"/>
+      </w:rPr>
+    </w:lvl>
+    <w:lvl w:ilvl="4" w:tplc="04160003" w:tentative="1">
+      <w:start w:val="1"/>
+      <w:numFmt w:val="bullet"/>
+      <w:lvlText w:val="o"/>
+      <w:lvlJc w:val="left"/>
+      <w:pPr>
+        <w:ind w:left="4026" w:hanging="360"/>
+      </w:pPr>
+      <w:rPr>
+        <w:rFonts w:ascii="Courier New" w:hAnsi="Courier New" w:cs="Courier New" w:hint="default"/>
+      </w:rPr>
+    </w:lvl>
+    <w:lvl w:ilvl="5" w:tplc="04160005" w:tentative="1">
+      <w:start w:val="1"/>
+      <w:numFmt w:val="bullet"/>
+      <w:lvlText w:val=""/>
+      <w:lvlJc w:val="left"/>
+      <w:pPr>
+        <w:ind w:left="4746" w:hanging="360"/>
+      </w:pPr>
+      <w:rPr>
+        <w:rFonts w:ascii="Wingdings" w:hAnsi="Wingdings" w:hint="default"/>
+      </w:rPr>
+    </w:lvl>
+    <w:lvl w:ilvl="6" w:tplc="04160001" w:tentative="1">
+      <w:start w:val="1"/>
+      <w:numFmt w:val="bullet"/>
+      <w:lvlText w:val=""/>
+      <w:lvlJc w:val="left"/>
+      <w:pPr>
+        <w:ind w:left="5466" w:hanging="360"/>
+      </w:pPr>
+      <w:rPr>
+        <w:rFonts w:ascii="Symbol" w:hAnsi="Symbol" w:hint="default"/>
+      </w:rPr>
+    </w:lvl>
+    <w:lvl w:ilvl="7" w:tplc="04160003" w:tentative="1">
+      <w:start w:val="1"/>
+      <w:numFmt w:val="bullet"/>
+      <w:lvlText w:val="o"/>
+      <w:lvlJc w:val="left"/>
+      <w:pPr>
+        <w:ind w:left="6186" w:hanging="360"/>
+      </w:pPr>
+      <w:rPr>
+        <w:rFonts w:ascii="Courier New" w:hAnsi="Courier New" w:cs="Courier New" w:hint="default"/>
+      </w:rPr>
+    </w:lvl>
+    <w:lvl w:ilvl="8" w:tplc="04160005" w:tentative="1">
+      <w:start w:val="1"/>
+      <w:numFmt w:val="bullet"/>
+      <w:lvlText w:val=""/>
+      <w:lvlJc w:val="left"/>
+      <w:pPr>
+        <w:ind w:left="6906" w:hanging="360"/>
+      </w:pPr>
+      <w:rPr>
+        <w:rFonts w:ascii="Wingdings" w:hAnsi="Wingdings" w:hint="default"/>
+      </w:rPr>
+    </w:lvl>
+  </w:abstractNum>
+  <w:abstractNum w:abstractNumId="45" w15:restartNumberingAfterBreak="0">
     <w:nsid w:val="55AA20A1"/>
     <w:multiLevelType w:val="multilevel"/>
     <w:tmpl w:val="12F24652"/>
@@ -7564,7 +9806,7 @@
       </w:rPr>
     </w:lvl>
   </w:abstractNum>
-  <w:abstractNum w:abstractNumId="42" w15:restartNumberingAfterBreak="0">
+  <w:abstractNum w:abstractNumId="46" w15:restartNumberingAfterBreak="0">
     <w:nsid w:val="5ACA826B"/>
     <w:multiLevelType w:val="multilevel"/>
     <w:tmpl w:val="7938CA26"/>
@@ -7653,7 +9895,119 @@
       </w:pPr>
     </w:lvl>
   </w:abstractNum>
-  <w:abstractNum w:abstractNumId="43" w15:restartNumberingAfterBreak="0">
+  <w:abstractNum w:abstractNumId="47" w15:restartNumberingAfterBreak="0">
+    <w:nsid w:val="5C8A6048"/>
+    <w:multiLevelType w:val="hybridMultilevel"/>
+    <w:tmpl w:val="C3CACEBC"/>
+    <w:lvl w:ilvl="0" w:tplc="5504D408">
+      <w:numFmt w:val="bullet"/>
+      <w:lvlText w:val="•"/>
+      <w:lvlJc w:val="left"/>
+      <w:pPr>
+        <w:ind w:left="1212" w:hanging="360"/>
+      </w:pPr>
+      <w:rPr>
+        <w:rFonts w:ascii="Arial" w:eastAsia="Work Sans" w:hAnsi="Arial" w:cs="Arial" w:hint="default"/>
+      </w:rPr>
+    </w:lvl>
+    <w:lvl w:ilvl="1" w:tplc="04160003" w:tentative="1">
+      <w:start w:val="1"/>
+      <w:numFmt w:val="bullet"/>
+      <w:lvlText w:val="o"/>
+      <w:lvlJc w:val="left"/>
+      <w:pPr>
+        <w:ind w:left="1866" w:hanging="360"/>
+      </w:pPr>
+      <w:rPr>
+        <w:rFonts w:ascii="Courier New" w:hAnsi="Courier New" w:cs="Courier New" w:hint="default"/>
+      </w:rPr>
+    </w:lvl>
+    <w:lvl w:ilvl="2" w:tplc="04160005" w:tentative="1">
+      <w:start w:val="1"/>
+      <w:numFmt w:val="bullet"/>
+      <w:lvlText w:val=""/>
+      <w:lvlJc w:val="left"/>
+      <w:pPr>
+        <w:ind w:left="2586" w:hanging="360"/>
+      </w:pPr>
+      <w:rPr>
+        <w:rFonts w:ascii="Wingdings" w:hAnsi="Wingdings" w:hint="default"/>
+      </w:rPr>
+    </w:lvl>
+    <w:lvl w:ilvl="3" w:tplc="04160001" w:tentative="1">
+      <w:start w:val="1"/>
+      <w:numFmt w:val="bullet"/>
+      <w:lvlText w:val=""/>
+      <w:lvlJc w:val="left"/>
+      <w:pPr>
+        <w:ind w:left="3306" w:hanging="360"/>
+      </w:pPr>
+      <w:rPr>
+        <w:rFonts w:ascii="Symbol" w:hAnsi="Symbol" w:hint="default"/>
+      </w:rPr>
+    </w:lvl>
+    <w:lvl w:ilvl="4" w:tplc="04160003" w:tentative="1">
+      <w:start w:val="1"/>
+      <w:numFmt w:val="bullet"/>
+      <w:lvlText w:val="o"/>
+      <w:lvlJc w:val="left"/>
+      <w:pPr>
+        <w:ind w:left="4026" w:hanging="360"/>
+      </w:pPr>
+      <w:rPr>
+        <w:rFonts w:ascii="Courier New" w:hAnsi="Courier New" w:cs="Courier New" w:hint="default"/>
+      </w:rPr>
+    </w:lvl>
+    <w:lvl w:ilvl="5" w:tplc="04160005" w:tentative="1">
+      <w:start w:val="1"/>
+      <w:numFmt w:val="bullet"/>
+      <w:lvlText w:val=""/>
+      <w:lvlJc w:val="left"/>
+      <w:pPr>
+        <w:ind w:left="4746" w:hanging="360"/>
+      </w:pPr>
+      <w:rPr>
+        <w:rFonts w:ascii="Wingdings" w:hAnsi="Wingdings" w:hint="default"/>
+      </w:rPr>
+    </w:lvl>
+    <w:lvl w:ilvl="6" w:tplc="04160001" w:tentative="1">
+      <w:start w:val="1"/>
+      <w:numFmt w:val="bullet"/>
+      <w:lvlText w:val=""/>
+      <w:lvlJc w:val="left"/>
+      <w:pPr>
+        <w:ind w:left="5466" w:hanging="360"/>
+      </w:pPr>
+      <w:rPr>
+        <w:rFonts w:ascii="Symbol" w:hAnsi="Symbol" w:hint="default"/>
+      </w:rPr>
+    </w:lvl>
+    <w:lvl w:ilvl="7" w:tplc="04160003" w:tentative="1">
+      <w:start w:val="1"/>
+      <w:numFmt w:val="bullet"/>
+      <w:lvlText w:val="o"/>
+      <w:lvlJc w:val="left"/>
+      <w:pPr>
+        <w:ind w:left="6186" w:hanging="360"/>
+      </w:pPr>
+      <w:rPr>
+        <w:rFonts w:ascii="Courier New" w:hAnsi="Courier New" w:cs="Courier New" w:hint="default"/>
+      </w:rPr>
+    </w:lvl>
+    <w:lvl w:ilvl="8" w:tplc="04160005" w:tentative="1">
+      <w:start w:val="1"/>
+      <w:numFmt w:val="bullet"/>
+      <w:lvlText w:val=""/>
+      <w:lvlJc w:val="left"/>
+      <w:pPr>
+        <w:ind w:left="6906" w:hanging="360"/>
+      </w:pPr>
+      <w:rPr>
+        <w:rFonts w:ascii="Wingdings" w:hAnsi="Wingdings" w:hint="default"/>
+      </w:rPr>
+    </w:lvl>
+  </w:abstractNum>
+  <w:abstractNum w:abstractNumId="48" w15:restartNumberingAfterBreak="0">
     <w:nsid w:val="5CE9D3F7"/>
     <w:multiLevelType w:val="multilevel"/>
     <w:tmpl w:val="68667AA8"/>
@@ -7802,7 +10156,7 @@
       </w:rPr>
     </w:lvl>
   </w:abstractNum>
-  <w:abstractNum w:abstractNumId="44" w15:restartNumberingAfterBreak="0">
+  <w:abstractNum w:abstractNumId="49" w15:restartNumberingAfterBreak="0">
     <w:nsid w:val="5E5D6859"/>
     <w:multiLevelType w:val="hybridMultilevel"/>
     <w:tmpl w:val="3C8E5FFE"/>
@@ -7892,7 +10246,7 @@
       </w:pPr>
     </w:lvl>
   </w:abstractNum>
-  <w:abstractNum w:abstractNumId="45" w15:restartNumberingAfterBreak="0">
+  <w:abstractNum w:abstractNumId="50" w15:restartNumberingAfterBreak="0">
     <w:nsid w:val="629A7312"/>
     <w:multiLevelType w:val="hybridMultilevel"/>
     <w:tmpl w:val="7EB8D188"/>
@@ -8005,7 +10359,7 @@
       </w:rPr>
     </w:lvl>
   </w:abstractNum>
-  <w:abstractNum w:abstractNumId="46" w15:restartNumberingAfterBreak="0">
+  <w:abstractNum w:abstractNumId="51" w15:restartNumberingAfterBreak="0">
     <w:nsid w:val="62C6F923"/>
     <w:multiLevelType w:val="multilevel"/>
     <w:tmpl w:val="40DA6274"/>
@@ -8118,7 +10472,7 @@
       </w:rPr>
     </w:lvl>
   </w:abstractNum>
-  <w:abstractNum w:abstractNumId="47" w15:restartNumberingAfterBreak="0">
+  <w:abstractNum w:abstractNumId="52" w15:restartNumberingAfterBreak="0">
     <w:nsid w:val="67448E6B"/>
     <w:multiLevelType w:val="multilevel"/>
     <w:tmpl w:val="30663108"/>
@@ -8207,7 +10561,7 @@
       </w:pPr>
     </w:lvl>
   </w:abstractNum>
-  <w:abstractNum w:abstractNumId="48" w15:restartNumberingAfterBreak="0">
+  <w:abstractNum w:abstractNumId="53" w15:restartNumberingAfterBreak="0">
     <w:nsid w:val="6763051E"/>
     <w:multiLevelType w:val="hybridMultilevel"/>
     <w:tmpl w:val="E358285A"/>
@@ -8320,7 +10674,7 @@
       </w:rPr>
     </w:lvl>
   </w:abstractNum>
-  <w:abstractNum w:abstractNumId="49" w15:restartNumberingAfterBreak="0">
+  <w:abstractNum w:abstractNumId="54" w15:restartNumberingAfterBreak="0">
     <w:nsid w:val="6B4FABC2"/>
     <w:multiLevelType w:val="multilevel"/>
     <w:tmpl w:val="B5809C18"/>
@@ -8433,7 +10787,7 @@
       </w:rPr>
     </w:lvl>
   </w:abstractNum>
-  <w:abstractNum w:abstractNumId="50" w15:restartNumberingAfterBreak="0">
+  <w:abstractNum w:abstractNumId="55" w15:restartNumberingAfterBreak="0">
     <w:nsid w:val="6D360C88"/>
     <w:multiLevelType w:val="multilevel"/>
     <w:tmpl w:val="D4B6F286"/>
@@ -8568,7 +10922,7 @@
       </w:rPr>
     </w:lvl>
   </w:abstractNum>
-  <w:abstractNum w:abstractNumId="51" w15:restartNumberingAfterBreak="0">
+  <w:abstractNum w:abstractNumId="56" w15:restartNumberingAfterBreak="0">
     <w:nsid w:val="6E71B8A1"/>
     <w:multiLevelType w:val="hybridMultilevel"/>
     <w:tmpl w:val="E3A6F378"/>
@@ -8681,7 +11035,7 @@
       </w:rPr>
     </w:lvl>
   </w:abstractNum>
-  <w:abstractNum w:abstractNumId="52" w15:restartNumberingAfterBreak="0">
+  <w:abstractNum w:abstractNumId="57" w15:restartNumberingAfterBreak="0">
     <w:nsid w:val="6F429C10"/>
     <w:multiLevelType w:val="hybridMultilevel"/>
     <w:tmpl w:val="0B842CB2"/>
@@ -8794,7 +11148,7 @@
       </w:rPr>
     </w:lvl>
   </w:abstractNum>
-  <w:abstractNum w:abstractNumId="53" w15:restartNumberingAfterBreak="0">
+  <w:abstractNum w:abstractNumId="58" w15:restartNumberingAfterBreak="0">
     <w:nsid w:val="7173013D"/>
     <w:multiLevelType w:val="multilevel"/>
     <w:tmpl w:val="F7DE96BC"/>
@@ -8907,7 +11261,232 @@
       </w:rPr>
     </w:lvl>
   </w:abstractNum>
-  <w:abstractNum w:abstractNumId="54" w15:restartNumberingAfterBreak="0">
+  <w:abstractNum w:abstractNumId="59" w15:restartNumberingAfterBreak="0">
+    <w:nsid w:val="77A074E2"/>
+    <w:multiLevelType w:val="hybridMultilevel"/>
+    <w:tmpl w:val="BF00E1FC"/>
+    <w:lvl w:ilvl="0" w:tplc="5504D408">
+      <w:numFmt w:val="bullet"/>
+      <w:lvlText w:val="•"/>
+      <w:lvlJc w:val="left"/>
+      <w:pPr>
+        <w:ind w:left="1212" w:hanging="360"/>
+      </w:pPr>
+      <w:rPr>
+        <w:rFonts w:ascii="Arial" w:eastAsia="Work Sans" w:hAnsi="Arial" w:cs="Arial" w:hint="default"/>
+      </w:rPr>
+    </w:lvl>
+    <w:lvl w:ilvl="1" w:tplc="04160003" w:tentative="1">
+      <w:start w:val="1"/>
+      <w:numFmt w:val="bullet"/>
+      <w:lvlText w:val="o"/>
+      <w:lvlJc w:val="left"/>
+      <w:pPr>
+        <w:ind w:left="1866" w:hanging="360"/>
+      </w:pPr>
+      <w:rPr>
+        <w:rFonts w:ascii="Courier New" w:hAnsi="Courier New" w:cs="Courier New" w:hint="default"/>
+      </w:rPr>
+    </w:lvl>
+    <w:lvl w:ilvl="2" w:tplc="04160005" w:tentative="1">
+      <w:start w:val="1"/>
+      <w:numFmt w:val="bullet"/>
+      <w:lvlText w:val=""/>
+      <w:lvlJc w:val="left"/>
+      <w:pPr>
+        <w:ind w:left="2586" w:hanging="360"/>
+      </w:pPr>
+      <w:rPr>
+        <w:rFonts w:ascii="Wingdings" w:hAnsi="Wingdings" w:hint="default"/>
+      </w:rPr>
+    </w:lvl>
+    <w:lvl w:ilvl="3" w:tplc="04160001" w:tentative="1">
+      <w:start w:val="1"/>
+      <w:numFmt w:val="bullet"/>
+      <w:lvlText w:val=""/>
+      <w:lvlJc w:val="left"/>
+      <w:pPr>
+        <w:ind w:left="3306" w:hanging="360"/>
+      </w:pPr>
+      <w:rPr>
+        <w:rFonts w:ascii="Symbol" w:hAnsi="Symbol" w:hint="default"/>
+      </w:rPr>
+    </w:lvl>
+    <w:lvl w:ilvl="4" w:tplc="04160003" w:tentative="1">
+      <w:start w:val="1"/>
+      <w:numFmt w:val="bullet"/>
+      <w:lvlText w:val="o"/>
+      <w:lvlJc w:val="left"/>
+      <w:pPr>
+        <w:ind w:left="4026" w:hanging="360"/>
+      </w:pPr>
+      <w:rPr>
+        <w:rFonts w:ascii="Courier New" w:hAnsi="Courier New" w:cs="Courier New" w:hint="default"/>
+      </w:rPr>
+    </w:lvl>
+    <w:lvl w:ilvl="5" w:tplc="04160005" w:tentative="1">
+      <w:start w:val="1"/>
+      <w:numFmt w:val="bullet"/>
+      <w:lvlText w:val=""/>
+      <w:lvlJc w:val="left"/>
+      <w:pPr>
+        <w:ind w:left="4746" w:hanging="360"/>
+      </w:pPr>
+      <w:rPr>
+        <w:rFonts w:ascii="Wingdings" w:hAnsi="Wingdings" w:hint="default"/>
+      </w:rPr>
+    </w:lvl>
+    <w:lvl w:ilvl="6" w:tplc="04160001" w:tentative="1">
+      <w:start w:val="1"/>
+      <w:numFmt w:val="bullet"/>
+      <w:lvlText w:val=""/>
+      <w:lvlJc w:val="left"/>
+      <w:pPr>
+        <w:ind w:left="5466" w:hanging="360"/>
+      </w:pPr>
+      <w:rPr>
+        <w:rFonts w:ascii="Symbol" w:hAnsi="Symbol" w:hint="default"/>
+      </w:rPr>
+    </w:lvl>
+    <w:lvl w:ilvl="7" w:tplc="04160003" w:tentative="1">
+      <w:start w:val="1"/>
+      <w:numFmt w:val="bullet"/>
+      <w:lvlText w:val="o"/>
+      <w:lvlJc w:val="left"/>
+      <w:pPr>
+        <w:ind w:left="6186" w:hanging="360"/>
+      </w:pPr>
+      <w:rPr>
+        <w:rFonts w:ascii="Courier New" w:hAnsi="Courier New" w:cs="Courier New" w:hint="default"/>
+      </w:rPr>
+    </w:lvl>
+    <w:lvl w:ilvl="8" w:tplc="04160005" w:tentative="1">
+      <w:start w:val="1"/>
+      <w:numFmt w:val="bullet"/>
+      <w:lvlText w:val=""/>
+      <w:lvlJc w:val="left"/>
+      <w:pPr>
+        <w:ind w:left="6906" w:hanging="360"/>
+      </w:pPr>
+      <w:rPr>
+        <w:rFonts w:ascii="Wingdings" w:hAnsi="Wingdings" w:hint="default"/>
+      </w:rPr>
+    </w:lvl>
+  </w:abstractNum>
+  <w:abstractNum w:abstractNumId="60" w15:restartNumberingAfterBreak="0">
+    <w:nsid w:val="7BEF47B4"/>
+    <w:multiLevelType w:val="hybridMultilevel"/>
+    <w:tmpl w:val="0764070E"/>
+    <w:lvl w:ilvl="0" w:tplc="04160001">
+      <w:start w:val="1"/>
+      <w:numFmt w:val="bullet"/>
+      <w:lvlText w:val=""/>
+      <w:lvlJc w:val="left"/>
+      <w:pPr>
+        <w:ind w:left="1146" w:hanging="360"/>
+      </w:pPr>
+      <w:rPr>
+        <w:rFonts w:ascii="Symbol" w:hAnsi="Symbol" w:hint="default"/>
+      </w:rPr>
+    </w:lvl>
+    <w:lvl w:ilvl="1" w:tplc="04160003" w:tentative="1">
+      <w:start w:val="1"/>
+      <w:numFmt w:val="bullet"/>
+      <w:lvlText w:val="o"/>
+      <w:lvlJc w:val="left"/>
+      <w:pPr>
+        <w:ind w:left="1866" w:hanging="360"/>
+      </w:pPr>
+      <w:rPr>
+        <w:rFonts w:ascii="Courier New" w:hAnsi="Courier New" w:cs="Courier New" w:hint="default"/>
+      </w:rPr>
+    </w:lvl>
+    <w:lvl w:ilvl="2" w:tplc="04160005" w:tentative="1">
+      <w:start w:val="1"/>
+      <w:numFmt w:val="bullet"/>
+      <w:lvlText w:val=""/>
+      <w:lvlJc w:val="left"/>
+      <w:pPr>
+        <w:ind w:left="2586" w:hanging="360"/>
+      </w:pPr>
+      <w:rPr>
+        <w:rFonts w:ascii="Wingdings" w:hAnsi="Wingdings" w:hint="default"/>
+      </w:rPr>
+    </w:lvl>
+    <w:lvl w:ilvl="3" w:tplc="04160001" w:tentative="1">
+      <w:start w:val="1"/>
+      <w:numFmt w:val="bullet"/>
+      <w:lvlText w:val=""/>
+      <w:lvlJc w:val="left"/>
+      <w:pPr>
+        <w:ind w:left="3306" w:hanging="360"/>
+      </w:pPr>
+      <w:rPr>
+        <w:rFonts w:ascii="Symbol" w:hAnsi="Symbol" w:hint="default"/>
+      </w:rPr>
+    </w:lvl>
+    <w:lvl w:ilvl="4" w:tplc="04160003" w:tentative="1">
+      <w:start w:val="1"/>
+      <w:numFmt w:val="bullet"/>
+      <w:lvlText w:val="o"/>
+      <w:lvlJc w:val="left"/>
+      <w:pPr>
+        <w:ind w:left="4026" w:hanging="360"/>
+      </w:pPr>
+      <w:rPr>
+        <w:rFonts w:ascii="Courier New" w:hAnsi="Courier New" w:cs="Courier New" w:hint="default"/>
+      </w:rPr>
+    </w:lvl>
+    <w:lvl w:ilvl="5" w:tplc="04160005" w:tentative="1">
+      <w:start w:val="1"/>
+      <w:numFmt w:val="bullet"/>
+      <w:lvlText w:val=""/>
+      <w:lvlJc w:val="left"/>
+      <w:pPr>
+        <w:ind w:left="4746" w:hanging="360"/>
+      </w:pPr>
+      <w:rPr>
+        <w:rFonts w:ascii="Wingdings" w:hAnsi="Wingdings" w:hint="default"/>
+      </w:rPr>
+    </w:lvl>
+    <w:lvl w:ilvl="6" w:tplc="04160001" w:tentative="1">
+      <w:start w:val="1"/>
+      <w:numFmt w:val="bullet"/>
+      <w:lvlText w:val=""/>
+      <w:lvlJc w:val="left"/>
+      <w:pPr>
+        <w:ind w:left="5466" w:hanging="360"/>
+      </w:pPr>
+      <w:rPr>
+        <w:rFonts w:ascii="Symbol" w:hAnsi="Symbol" w:hint="default"/>
+      </w:rPr>
+    </w:lvl>
+    <w:lvl w:ilvl="7" w:tplc="04160003" w:tentative="1">
+      <w:start w:val="1"/>
+      <w:numFmt w:val="bullet"/>
+      <w:lvlText w:val="o"/>
+      <w:lvlJc w:val="left"/>
+      <w:pPr>
+        <w:ind w:left="6186" w:hanging="360"/>
+      </w:pPr>
+      <w:rPr>
+        <w:rFonts w:ascii="Courier New" w:hAnsi="Courier New" w:cs="Courier New" w:hint="default"/>
+      </w:rPr>
+    </w:lvl>
+    <w:lvl w:ilvl="8" w:tplc="04160005" w:tentative="1">
+      <w:start w:val="1"/>
+      <w:numFmt w:val="bullet"/>
+      <w:lvlText w:val=""/>
+      <w:lvlJc w:val="left"/>
+      <w:pPr>
+        <w:ind w:left="6906" w:hanging="360"/>
+      </w:pPr>
+      <w:rPr>
+        <w:rFonts w:ascii="Wingdings" w:hAnsi="Wingdings" w:hint="default"/>
+      </w:rPr>
+    </w:lvl>
+  </w:abstractNum>
+  <w:abstractNum w:abstractNumId="61" w15:restartNumberingAfterBreak="0">
     <w:nsid w:val="7C4DE12F"/>
     <w:multiLevelType w:val="hybridMultilevel"/>
     <w:tmpl w:val="EE781256"/>
@@ -8993,170 +11572,306 @@
       </w:pPr>
     </w:lvl>
   </w:abstractNum>
+  <w:abstractNum w:abstractNumId="62" w15:restartNumberingAfterBreak="0">
+    <w:nsid w:val="7D4348B4"/>
+    <w:multiLevelType w:val="hybridMultilevel"/>
+    <w:tmpl w:val="C02ABC36"/>
+    <w:lvl w:ilvl="0" w:tplc="5504D408">
+      <w:numFmt w:val="bullet"/>
+      <w:lvlText w:val="•"/>
+      <w:lvlJc w:val="left"/>
+      <w:pPr>
+        <w:ind w:left="786" w:hanging="360"/>
+      </w:pPr>
+      <w:rPr>
+        <w:rFonts w:ascii="Arial" w:eastAsia="Work Sans" w:hAnsi="Arial" w:cs="Arial" w:hint="default"/>
+      </w:rPr>
+    </w:lvl>
+    <w:lvl w:ilvl="1" w:tplc="04160003" w:tentative="1">
+      <w:start w:val="1"/>
+      <w:numFmt w:val="bullet"/>
+      <w:lvlText w:val="o"/>
+      <w:lvlJc w:val="left"/>
+      <w:pPr>
+        <w:ind w:left="1440" w:hanging="360"/>
+      </w:pPr>
+      <w:rPr>
+        <w:rFonts w:ascii="Courier New" w:hAnsi="Courier New" w:cs="Courier New" w:hint="default"/>
+      </w:rPr>
+    </w:lvl>
+    <w:lvl w:ilvl="2" w:tplc="04160005" w:tentative="1">
+      <w:start w:val="1"/>
+      <w:numFmt w:val="bullet"/>
+      <w:lvlText w:val=""/>
+      <w:lvlJc w:val="left"/>
+      <w:pPr>
+        <w:ind w:left="2160" w:hanging="360"/>
+      </w:pPr>
+      <w:rPr>
+        <w:rFonts w:ascii="Wingdings" w:hAnsi="Wingdings" w:hint="default"/>
+      </w:rPr>
+    </w:lvl>
+    <w:lvl w:ilvl="3" w:tplc="04160001" w:tentative="1">
+      <w:start w:val="1"/>
+      <w:numFmt w:val="bullet"/>
+      <w:lvlText w:val=""/>
+      <w:lvlJc w:val="left"/>
+      <w:pPr>
+        <w:ind w:left="2880" w:hanging="360"/>
+      </w:pPr>
+      <w:rPr>
+        <w:rFonts w:ascii="Symbol" w:hAnsi="Symbol" w:hint="default"/>
+      </w:rPr>
+    </w:lvl>
+    <w:lvl w:ilvl="4" w:tplc="04160003" w:tentative="1">
+      <w:start w:val="1"/>
+      <w:numFmt w:val="bullet"/>
+      <w:lvlText w:val="o"/>
+      <w:lvlJc w:val="left"/>
+      <w:pPr>
+        <w:ind w:left="3600" w:hanging="360"/>
+      </w:pPr>
+      <w:rPr>
+        <w:rFonts w:ascii="Courier New" w:hAnsi="Courier New" w:cs="Courier New" w:hint="default"/>
+      </w:rPr>
+    </w:lvl>
+    <w:lvl w:ilvl="5" w:tplc="04160005" w:tentative="1">
+      <w:start w:val="1"/>
+      <w:numFmt w:val="bullet"/>
+      <w:lvlText w:val=""/>
+      <w:lvlJc w:val="left"/>
+      <w:pPr>
+        <w:ind w:left="4320" w:hanging="360"/>
+      </w:pPr>
+      <w:rPr>
+        <w:rFonts w:ascii="Wingdings" w:hAnsi="Wingdings" w:hint="default"/>
+      </w:rPr>
+    </w:lvl>
+    <w:lvl w:ilvl="6" w:tplc="04160001" w:tentative="1">
+      <w:start w:val="1"/>
+      <w:numFmt w:val="bullet"/>
+      <w:lvlText w:val=""/>
+      <w:lvlJc w:val="left"/>
+      <w:pPr>
+        <w:ind w:left="5040" w:hanging="360"/>
+      </w:pPr>
+      <w:rPr>
+        <w:rFonts w:ascii="Symbol" w:hAnsi="Symbol" w:hint="default"/>
+      </w:rPr>
+    </w:lvl>
+    <w:lvl w:ilvl="7" w:tplc="04160003" w:tentative="1">
+      <w:start w:val="1"/>
+      <w:numFmt w:val="bullet"/>
+      <w:lvlText w:val="o"/>
+      <w:lvlJc w:val="left"/>
+      <w:pPr>
+        <w:ind w:left="5760" w:hanging="360"/>
+      </w:pPr>
+      <w:rPr>
+        <w:rFonts w:ascii="Courier New" w:hAnsi="Courier New" w:cs="Courier New" w:hint="default"/>
+      </w:rPr>
+    </w:lvl>
+    <w:lvl w:ilvl="8" w:tplc="04160005" w:tentative="1">
+      <w:start w:val="1"/>
+      <w:numFmt w:val="bullet"/>
+      <w:lvlText w:val=""/>
+      <w:lvlJc w:val="left"/>
+      <w:pPr>
+        <w:ind w:left="6480" w:hanging="360"/>
+      </w:pPr>
+      <w:rPr>
+        <w:rFonts w:ascii="Wingdings" w:hAnsi="Wingdings" w:hint="default"/>
+      </w:rPr>
+    </w:lvl>
+  </w:abstractNum>
   <w:num w:numId="1" w16cid:durableId="1687975360">
-    <w:abstractNumId w:val="5"/>
+    <w:abstractNumId w:val="6"/>
   </w:num>
   <w:num w:numId="2" w16cid:durableId="418260775">
-    <w:abstractNumId w:val="52"/>
+    <w:abstractNumId w:val="57"/>
   </w:num>
   <w:num w:numId="3" w16cid:durableId="193077614">
-    <w:abstractNumId w:val="54"/>
+    <w:abstractNumId w:val="61"/>
   </w:num>
   <w:num w:numId="4" w16cid:durableId="1976372739">
-    <w:abstractNumId w:val="51"/>
+    <w:abstractNumId w:val="56"/>
   </w:num>
   <w:num w:numId="5" w16cid:durableId="2068141168">
-    <w:abstractNumId w:val="18"/>
+    <w:abstractNumId w:val="20"/>
   </w:num>
   <w:num w:numId="6" w16cid:durableId="919946523">
-    <w:abstractNumId w:val="40"/>
+    <w:abstractNumId w:val="43"/>
   </w:num>
   <w:num w:numId="7" w16cid:durableId="737438592">
-    <w:abstractNumId w:val="29"/>
+    <w:abstractNumId w:val="32"/>
   </w:num>
   <w:num w:numId="8" w16cid:durableId="382103826">
-    <w:abstractNumId w:val="27"/>
+    <w:abstractNumId w:val="30"/>
   </w:num>
   <w:num w:numId="9" w16cid:durableId="1272934310">
-    <w:abstractNumId w:val="7"/>
+    <w:abstractNumId w:val="8"/>
   </w:num>
   <w:num w:numId="10" w16cid:durableId="672756921">
-    <w:abstractNumId w:val="35"/>
+    <w:abstractNumId w:val="38"/>
   </w:num>
   <w:num w:numId="11" w16cid:durableId="1359427121">
-    <w:abstractNumId w:val="3"/>
+    <w:abstractNumId w:val="4"/>
   </w:num>
   <w:num w:numId="12" w16cid:durableId="44843034">
-    <w:abstractNumId w:val="36"/>
+    <w:abstractNumId w:val="39"/>
   </w:num>
   <w:num w:numId="13" w16cid:durableId="1559584220">
-    <w:abstractNumId w:val="20"/>
+    <w:abstractNumId w:val="23"/>
   </w:num>
   <w:num w:numId="14" w16cid:durableId="912202988">
     <w:abstractNumId w:val="0"/>
   </w:num>
   <w:num w:numId="15" w16cid:durableId="1112822565">
+    <w:abstractNumId w:val="28"/>
+  </w:num>
+  <w:num w:numId="16" w16cid:durableId="94636075">
+    <w:abstractNumId w:val="35"/>
+  </w:num>
+  <w:num w:numId="17" w16cid:durableId="2073573115">
+    <w:abstractNumId w:val="54"/>
+  </w:num>
+  <w:num w:numId="18" w16cid:durableId="1881355594">
+    <w:abstractNumId w:val="36"/>
+  </w:num>
+  <w:num w:numId="19" w16cid:durableId="1981030330">
+    <w:abstractNumId w:val="40"/>
+  </w:num>
+  <w:num w:numId="20" w16cid:durableId="556818369">
+    <w:abstractNumId w:val="37"/>
+  </w:num>
+  <w:num w:numId="21" w16cid:durableId="1569608519">
+    <w:abstractNumId w:val="15"/>
+  </w:num>
+  <w:num w:numId="22" w16cid:durableId="127482819">
+    <w:abstractNumId w:val="45"/>
+  </w:num>
+  <w:num w:numId="23" w16cid:durableId="1973486886">
+    <w:abstractNumId w:val="51"/>
+  </w:num>
+  <w:num w:numId="24" w16cid:durableId="2047486296">
+    <w:abstractNumId w:val="52"/>
+  </w:num>
+  <w:num w:numId="25" w16cid:durableId="1037244739">
+    <w:abstractNumId w:val="46"/>
+  </w:num>
+  <w:num w:numId="26" w16cid:durableId="1003778292">
+    <w:abstractNumId w:val="9"/>
+  </w:num>
+  <w:num w:numId="27" w16cid:durableId="80026977">
+    <w:abstractNumId w:val="14"/>
+  </w:num>
+  <w:num w:numId="28" w16cid:durableId="87964323">
+    <w:abstractNumId w:val="5"/>
+  </w:num>
+  <w:num w:numId="29" w16cid:durableId="142432637">
+    <w:abstractNumId w:val="7"/>
+  </w:num>
+  <w:num w:numId="30" w16cid:durableId="2110003880">
+    <w:abstractNumId w:val="11"/>
+  </w:num>
+  <w:num w:numId="31" w16cid:durableId="1363019106">
+    <w:abstractNumId w:val="42"/>
+  </w:num>
+  <w:num w:numId="32" w16cid:durableId="110828282">
+    <w:abstractNumId w:val="58"/>
+  </w:num>
+  <w:num w:numId="33" w16cid:durableId="732200067">
+    <w:abstractNumId w:val="29"/>
+  </w:num>
+  <w:num w:numId="34" w16cid:durableId="557857552">
+    <w:abstractNumId w:val="12"/>
+  </w:num>
+  <w:num w:numId="35" w16cid:durableId="2000227652">
+    <w:abstractNumId w:val="18"/>
+  </w:num>
+  <w:num w:numId="36" w16cid:durableId="342782572">
     <w:abstractNumId w:val="25"/>
   </w:num>
-  <w:num w:numId="16" w16cid:durableId="94636075">
-    <w:abstractNumId w:val="32"/>
+  <w:num w:numId="37" w16cid:durableId="514225077">
+    <w:abstractNumId w:val="31"/>
   </w:num>
-  <w:num w:numId="17" w16cid:durableId="2073573115">
+  <w:num w:numId="38" w16cid:durableId="856120845">
+    <w:abstractNumId w:val="48"/>
+  </w:num>
+  <w:num w:numId="39" w16cid:durableId="332610489">
+    <w:abstractNumId w:val="34"/>
+  </w:num>
+  <w:num w:numId="40" w16cid:durableId="1180466539">
+    <w:abstractNumId w:val="26"/>
+  </w:num>
+  <w:num w:numId="41" w16cid:durableId="623275614">
+    <w:abstractNumId w:val="10"/>
+  </w:num>
+  <w:num w:numId="42" w16cid:durableId="1722168966">
+    <w:abstractNumId w:val="19"/>
+  </w:num>
+  <w:num w:numId="43" w16cid:durableId="1168398316">
+    <w:abstractNumId w:val="24"/>
+  </w:num>
+  <w:num w:numId="44" w16cid:durableId="428699612">
+    <w:abstractNumId w:val="3"/>
+  </w:num>
+  <w:num w:numId="45" w16cid:durableId="1587574732">
+    <w:abstractNumId w:val="21"/>
+  </w:num>
+  <w:num w:numId="46" w16cid:durableId="2030061806">
+    <w:abstractNumId w:val="27"/>
+  </w:num>
+  <w:num w:numId="47" w16cid:durableId="801583513">
+    <w:abstractNumId w:val="33"/>
+  </w:num>
+  <w:num w:numId="48" w16cid:durableId="787224">
+    <w:abstractNumId w:val="53"/>
+  </w:num>
+  <w:num w:numId="49" w16cid:durableId="1805274165">
+    <w:abstractNumId w:val="55"/>
+  </w:num>
+  <w:num w:numId="50" w16cid:durableId="1356233301">
     <w:abstractNumId w:val="49"/>
   </w:num>
-  <w:num w:numId="18" w16cid:durableId="1881355594">
-    <w:abstractNumId w:val="33"/>
+  <w:num w:numId="51" w16cid:durableId="1563523356">
+    <w:abstractNumId w:val="2"/>
   </w:num>
-  <w:num w:numId="19" w16cid:durableId="1981030330">
-    <w:abstractNumId w:val="37"/>
-  </w:num>
-  <w:num w:numId="20" w16cid:durableId="556818369">
-    <w:abstractNumId w:val="34"/>
-  </w:num>
-  <w:num w:numId="21" w16cid:durableId="1569608519">
-    <w:abstractNumId w:val="14"/>
-  </w:num>
-  <w:num w:numId="22" w16cid:durableId="127482819">
+  <w:num w:numId="52" w16cid:durableId="1262032783">
     <w:abstractNumId w:val="41"/>
   </w:num>
-  <w:num w:numId="23" w16cid:durableId="1973486886">
-    <w:abstractNumId w:val="46"/>
+  <w:num w:numId="53" w16cid:durableId="1640720583">
+    <w:abstractNumId w:val="17"/>
   </w:num>
-  <w:num w:numId="24" w16cid:durableId="2047486296">
-    <w:abstractNumId w:val="47"/>
+  <w:num w:numId="54" w16cid:durableId="926814571">
+    <w:abstractNumId w:val="50"/>
   </w:num>
-  <w:num w:numId="25" w16cid:durableId="1037244739">
-    <w:abstractNumId w:val="42"/>
-  </w:num>
-  <w:num w:numId="26" w16cid:durableId="1003778292">
-    <w:abstractNumId w:val="8"/>
-  </w:num>
-  <w:num w:numId="27" w16cid:durableId="80026977">
+  <w:num w:numId="55" w16cid:durableId="559829488">
     <w:abstractNumId w:val="13"/>
   </w:num>
-  <w:num w:numId="28" w16cid:durableId="87964323">
-    <w:abstractNumId w:val="4"/>
+  <w:num w:numId="56" w16cid:durableId="616719059">
+    <w:abstractNumId w:val="60"/>
   </w:num>
-  <w:num w:numId="29" w16cid:durableId="142432637">
-    <w:abstractNumId w:val="6"/>
+  <w:num w:numId="57" w16cid:durableId="1438990468">
+    <w:abstractNumId w:val="44"/>
   </w:num>
-  <w:num w:numId="30" w16cid:durableId="2110003880">
-    <w:abstractNumId w:val="10"/>
+  <w:num w:numId="58" w16cid:durableId="453254887">
+    <w:abstractNumId w:val="1"/>
   </w:num>
-  <w:num w:numId="31" w16cid:durableId="1363019106">
-    <w:abstractNumId w:val="39"/>
+  <w:num w:numId="59" w16cid:durableId="1458379604">
+    <w:abstractNumId w:val="22"/>
   </w:num>
-  <w:num w:numId="32" w16cid:durableId="110828282">
-    <w:abstractNumId w:val="53"/>
+  <w:num w:numId="60" w16cid:durableId="731925538">
+    <w:abstractNumId w:val="62"/>
   </w:num>
-  <w:num w:numId="33" w16cid:durableId="732200067">
-    <w:abstractNumId w:val="26"/>
+  <w:num w:numId="61" w16cid:durableId="1521503733">
+    <w:abstractNumId w:val="59"/>
   </w:num>
-  <w:num w:numId="34" w16cid:durableId="557857552">
-    <w:abstractNumId w:val="11"/>
-  </w:num>
-  <w:num w:numId="35" w16cid:durableId="2000227652">
+  <w:num w:numId="62" w16cid:durableId="725762519">
     <w:abstractNumId w:val="16"/>
   </w:num>
-  <w:num w:numId="36" w16cid:durableId="342782572">
-    <w:abstractNumId w:val="22"/>
-  </w:num>
-  <w:num w:numId="37" w16cid:durableId="514225077">
-    <w:abstractNumId w:val="28"/>
-  </w:num>
-  <w:num w:numId="38" w16cid:durableId="856120845">
-    <w:abstractNumId w:val="43"/>
-  </w:num>
-  <w:num w:numId="39" w16cid:durableId="332610489">
-    <w:abstractNumId w:val="31"/>
-  </w:num>
-  <w:num w:numId="40" w16cid:durableId="1180466539">
-    <w:abstractNumId w:val="23"/>
-  </w:num>
-  <w:num w:numId="41" w16cid:durableId="623275614">
-    <w:abstractNumId w:val="9"/>
-  </w:num>
-  <w:num w:numId="42" w16cid:durableId="1722168966">
-    <w:abstractNumId w:val="17"/>
-  </w:num>
-  <w:num w:numId="43" w16cid:durableId="1168398316">
-    <w:abstractNumId w:val="21"/>
-  </w:num>
-  <w:num w:numId="44" w16cid:durableId="428699612">
-    <w:abstractNumId w:val="2"/>
-  </w:num>
-  <w:num w:numId="45" w16cid:durableId="1587574732">
-    <w:abstractNumId w:val="19"/>
-  </w:num>
-  <w:num w:numId="46" w16cid:durableId="2030061806">
-    <w:abstractNumId w:val="24"/>
-  </w:num>
-  <w:num w:numId="47" w16cid:durableId="801583513">
-    <w:abstractNumId w:val="30"/>
-  </w:num>
-  <w:num w:numId="48" w16cid:durableId="787224">
-    <w:abstractNumId w:val="48"/>
-  </w:num>
-  <w:num w:numId="49" w16cid:durableId="1805274165">
-    <w:abstractNumId w:val="50"/>
-  </w:num>
-  <w:num w:numId="50" w16cid:durableId="1356233301">
-    <w:abstractNumId w:val="44"/>
-  </w:num>
-  <w:num w:numId="51" w16cid:durableId="1563523356">
-    <w:abstractNumId w:val="1"/>
-  </w:num>
-  <w:num w:numId="52" w16cid:durableId="1262032783">
-    <w:abstractNumId w:val="38"/>
-  </w:num>
-  <w:num w:numId="53" w16cid:durableId="1640720583">
-    <w:abstractNumId w:val="15"/>
-  </w:num>
-  <w:num w:numId="54" w16cid:durableId="926814571">
-    <w:abstractNumId w:val="45"/>
-  </w:num>
-  <w:num w:numId="55" w16cid:durableId="559829488">
-    <w:abstractNumId w:val="12"/>
+  <w:num w:numId="63" w16cid:durableId="1086414509">
+    <w:abstractNumId w:val="47"/>
   </w:num>
 </w:numbering>
 </file>
@@ -21114,7 +23829,6 @@
     <w:name w:val="Normal (Web)"/>
     <w:basedOn w:val="Normal"/>
     <w:uiPriority w:val="99"/>
-    <w:semiHidden/>
     <w:unhideWhenUsed/>
     <w:pPr>
       <w:spacing w:before="100" w:beforeAutospacing="1" w:after="100" w:afterAutospacing="1" w:line="240" w:lineRule="auto"/>

</xml_diff>